<commit_message>
a lot of work for revisions
</commit_message>
<xml_diff>
--- a/tables/tables.docx
+++ b/tables/tables.docx
@@ -303,6 +303,7 @@
               </w:rPr>
               <w:t xml:space="preserve">2 </w:t>
             </w:r>
+            <w:proofErr w:type="spellStart"/>
             <w:r>
               <w:rPr>
                 <w:rFonts w:ascii="Calibri" w:eastAsia="Times New Roman" w:hAnsi="Calibri" w:cs="Calibri"/>
@@ -310,7 +311,17 @@
                 <w:sz w:val="22"/>
                 <w:szCs w:val="22"/>
               </w:rPr>
-              <w:t>eq) before 2100 and then decline to 2.6 W/m</w:t>
+              <w:t>eq</w:t>
+            </w:r>
+            <w:proofErr w:type="spellEnd"/>
+            <w:r>
+              <w:rPr>
+                <w:rFonts w:ascii="Calibri" w:eastAsia="Times New Roman" w:hAnsi="Calibri" w:cs="Calibri"/>
+                <w:color w:val="000000"/>
+                <w:sz w:val="22"/>
+                <w:szCs w:val="22"/>
+              </w:rPr>
+              <w:t>) before 2100 and then decline to 2.6 W/m</w:t>
             </w:r>
             <w:r>
               <w:rPr>
@@ -470,7 +481,27 @@
                 <w:sz w:val="22"/>
                 <w:szCs w:val="22"/>
               </w:rPr>
-              <w:t> eq) at stabilization after 2100</w:t>
+              <w:t> </w:t>
+            </w:r>
+            <w:proofErr w:type="spellStart"/>
+            <w:r>
+              <w:rPr>
+                <w:rFonts w:ascii="Calibri" w:eastAsia="Times New Roman" w:hAnsi="Calibri" w:cs="Calibri"/>
+                <w:color w:val="000000"/>
+                <w:sz w:val="22"/>
+                <w:szCs w:val="22"/>
+              </w:rPr>
+              <w:t>eq</w:t>
+            </w:r>
+            <w:proofErr w:type="spellEnd"/>
+            <w:r>
+              <w:rPr>
+                <w:rFonts w:ascii="Calibri" w:eastAsia="Times New Roman" w:hAnsi="Calibri" w:cs="Calibri"/>
+                <w:color w:val="000000"/>
+                <w:sz w:val="22"/>
+                <w:szCs w:val="22"/>
+              </w:rPr>
+              <w:t>) at stabilization after 2100</w:t>
             </w:r>
           </w:p>
         </w:tc>
@@ -611,7 +642,27 @@
                 <w:sz w:val="22"/>
                 <w:szCs w:val="22"/>
               </w:rPr>
-              <w:t> eq) at stabilization after 2100</w:t>
+              <w:t> </w:t>
+            </w:r>
+            <w:proofErr w:type="spellStart"/>
+            <w:r>
+              <w:rPr>
+                <w:rFonts w:ascii="Calibri" w:eastAsia="Times New Roman" w:hAnsi="Calibri" w:cs="Calibri"/>
+                <w:color w:val="000000"/>
+                <w:sz w:val="22"/>
+                <w:szCs w:val="22"/>
+              </w:rPr>
+              <w:t>eq</w:t>
+            </w:r>
+            <w:proofErr w:type="spellEnd"/>
+            <w:r>
+              <w:rPr>
+                <w:rFonts w:ascii="Calibri" w:eastAsia="Times New Roman" w:hAnsi="Calibri" w:cs="Calibri"/>
+                <w:color w:val="000000"/>
+                <w:sz w:val="22"/>
+                <w:szCs w:val="22"/>
+              </w:rPr>
+              <w:t>) at stabilization after 2100</w:t>
             </w:r>
           </w:p>
         </w:tc>
@@ -752,7 +803,27 @@
                 <w:sz w:val="22"/>
                 <w:szCs w:val="22"/>
               </w:rPr>
-              <w:t> eq) by 2100</w:t>
+              <w:t> </w:t>
+            </w:r>
+            <w:proofErr w:type="spellStart"/>
+            <w:r>
+              <w:rPr>
+                <w:rFonts w:ascii="Calibri" w:eastAsia="Times New Roman" w:hAnsi="Calibri" w:cs="Calibri"/>
+                <w:color w:val="000000"/>
+                <w:sz w:val="22"/>
+                <w:szCs w:val="22"/>
+              </w:rPr>
+              <w:t>eq</w:t>
+            </w:r>
+            <w:proofErr w:type="spellEnd"/>
+            <w:r>
+              <w:rPr>
+                <w:rFonts w:ascii="Calibri" w:eastAsia="Times New Roman" w:hAnsi="Calibri" w:cs="Calibri"/>
+                <w:color w:val="000000"/>
+                <w:sz w:val="22"/>
+                <w:szCs w:val="22"/>
+              </w:rPr>
+              <w:t>) by 2100</w:t>
             </w:r>
           </w:p>
         </w:tc>
@@ -3506,7 +3577,27 @@
                 <w:sz w:val="16"/>
                 <w:szCs w:val="16"/>
               </w:rPr>
-              <w:t>Length-weight params.</w:t>
+              <w:t xml:space="preserve">Length-weight </w:t>
+            </w:r>
+            <w:proofErr w:type="spellStart"/>
+            <w:r>
+              <w:rPr>
+                <w:rFonts w:ascii="Calibri" w:eastAsia="Times New Roman" w:hAnsi="Calibri" w:cs="Calibri"/>
+                <w:color w:val="000000"/>
+                <w:sz w:val="16"/>
+                <w:szCs w:val="16"/>
+              </w:rPr>
+              <w:t>params</w:t>
+            </w:r>
+            <w:proofErr w:type="spellEnd"/>
+            <w:r>
+              <w:rPr>
+                <w:rFonts w:ascii="Calibri" w:eastAsia="Times New Roman" w:hAnsi="Calibri" w:cs="Calibri"/>
+                <w:color w:val="000000"/>
+                <w:sz w:val="16"/>
+                <w:szCs w:val="16"/>
+              </w:rPr>
+              <w:t>.</w:t>
             </w:r>
           </w:p>
         </w:tc>
@@ -5318,7 +5409,21 @@
           <w:rPr>
             <w:rStyle w:val="Hyperlink"/>
           </w:rPr>
-          <w:t>(Troell et al., 2017)</w:t>
+          <w:t>(</w:t>
+        </w:r>
+        <w:proofErr w:type="spellStart"/>
+        <w:r>
+          <w:rPr>
+            <w:rStyle w:val="Hyperlink"/>
+          </w:rPr>
+          <w:t>Troell</w:t>
+        </w:r>
+        <w:proofErr w:type="spellEnd"/>
+        <w:r>
+          <w:rPr>
+            <w:rStyle w:val="Hyperlink"/>
+          </w:rPr>
+          <w:t xml:space="preserve"> et al., 2017)</w:t>
         </w:r>
       </w:hyperlink>
       <w:r>
@@ -5410,6 +5515,7 @@
                 <w:szCs w:val="20"/>
               </w:rPr>
             </w:pPr>
+            <w:proofErr w:type="spellStart"/>
             <w:r>
               <w:rPr>
                 <w:rFonts w:eastAsia="Times New Roman" w:cstheme="minorHAnsi"/>
@@ -5419,7 +5525,19 @@
                 <w:sz w:val="20"/>
                 <w:szCs w:val="20"/>
               </w:rPr>
-              <w:t>Troell et al. (2017) concern</w:t>
+              <w:t>Troell</w:t>
+            </w:r>
+            <w:proofErr w:type="spellEnd"/>
+            <w:r>
+              <w:rPr>
+                <w:rFonts w:eastAsia="Times New Roman" w:cstheme="minorHAnsi"/>
+                <w:b/>
+                <w:bCs/>
+                <w:color w:val="000000"/>
+                <w:sz w:val="20"/>
+                <w:szCs w:val="20"/>
+              </w:rPr>
+              <w:t xml:space="preserve"> et al. (2017) concern</w:t>
             </w:r>
           </w:p>
         </w:tc>
@@ -5566,7 +5684,27 @@
                 <w:sz w:val="20"/>
                 <w:szCs w:val="20"/>
               </w:rPr>
-              <w:t>explicitly model sustainable bivalve mariculture with minimal impacts on marine ecosystems and wild fisheries by employing precautionary stocking densities equivalent to half of California’s (USA) guidelines. Furthermore, we derive an ecosystem-wide carrying capacity for cultured bivalves using the review and carrying capacity indices of Smaal and van Duren (2019) and find that few of the 232 Marine Ecoregions of the World (MEOWs) would exhibit cultured bivalve densities above this carrying capacity in any of the evaluated mariculture development scenarios. The rare instances in which bivalve density exceeded these thresholds could be avoided through effective planning and coordination.</w:t>
+              <w:t xml:space="preserve">explicitly model sustainable bivalve mariculture with minimal impacts on marine ecosystems and wild fisheries by employing precautionary stocking densities equivalent to half of California’s (USA) guidelines. Furthermore, we derive an ecosystem-wide carrying capacity for cultured bivalves using the review and carrying capacity indices of </w:t>
+            </w:r>
+            <w:proofErr w:type="spellStart"/>
+            <w:r>
+              <w:rPr>
+                <w:rFonts w:eastAsia="Times New Roman" w:cstheme="minorHAnsi"/>
+                <w:color w:val="000000"/>
+                <w:sz w:val="20"/>
+                <w:szCs w:val="20"/>
+              </w:rPr>
+              <w:t>Smaal</w:t>
+            </w:r>
+            <w:proofErr w:type="spellEnd"/>
+            <w:r>
+              <w:rPr>
+                <w:rFonts w:eastAsia="Times New Roman" w:cstheme="minorHAnsi"/>
+                <w:color w:val="000000"/>
+                <w:sz w:val="20"/>
+                <w:szCs w:val="20"/>
+              </w:rPr>
+              <w:t xml:space="preserve"> and van Duren (2019) and find that few of the 232 Marine Ecoregions of the World (MEOWs) would exhibit cultured bivalve densities above this carrying capacity in any of the evaluated mariculture development scenarios. The rare instances in which bivalve density exceeded these thresholds could be avoided through effective planning and coordination.</w:t>
             </w:r>
           </w:p>
           <w:p>
@@ -5864,10 +6002,7 @@
         </w:tc>
       </w:tr>
     </w:tbl>
-    <w:p>
-      <w:bookmarkStart w:id="0" w:name="_GoBack"/>
-      <w:bookmarkEnd w:id="0"/>
-    </w:p>
+    <w:p/>
     <w:p>
       <w:pPr>
         <w:rPr>
@@ -7106,14 +7241,25 @@
                 <w:szCs w:val="20"/>
               </w:rPr>
             </w:pPr>
-            <w:r>
-              <w:rPr>
-                <w:rFonts w:ascii="Calibri" w:eastAsia="Times New Roman" w:hAnsi="Calibri" w:cs="Calibri"/>
-                <w:color w:val="000000"/>
-                <w:sz w:val="20"/>
-                <w:szCs w:val="20"/>
-              </w:rPr>
-              <w:t>Misc freshwater fish</w:t>
+            <w:proofErr w:type="spellStart"/>
+            <w:r>
+              <w:rPr>
+                <w:rFonts w:ascii="Calibri" w:eastAsia="Times New Roman" w:hAnsi="Calibri" w:cs="Calibri"/>
+                <w:color w:val="000000"/>
+                <w:sz w:val="20"/>
+                <w:szCs w:val="20"/>
+              </w:rPr>
+              <w:t>Misc</w:t>
+            </w:r>
+            <w:proofErr w:type="spellEnd"/>
+            <w:r>
+              <w:rPr>
+                <w:rFonts w:ascii="Calibri" w:eastAsia="Times New Roman" w:hAnsi="Calibri" w:cs="Calibri"/>
+                <w:color w:val="000000"/>
+                <w:sz w:val="20"/>
+                <w:szCs w:val="20"/>
+              </w:rPr>
+              <w:t xml:space="preserve"> freshwater fish</w:t>
             </w:r>
           </w:p>
         </w:tc>
@@ -7385,14 +7531,25 @@
                 <w:szCs w:val="20"/>
               </w:rPr>
             </w:pPr>
-            <w:r>
-              <w:rPr>
-                <w:rFonts w:ascii="Calibri" w:eastAsia="Times New Roman" w:hAnsi="Calibri" w:cs="Calibri"/>
-                <w:color w:val="000000"/>
-                <w:sz w:val="20"/>
-                <w:szCs w:val="20"/>
-              </w:rPr>
-              <w:t>Misc marine fish</w:t>
+            <w:proofErr w:type="spellStart"/>
+            <w:r>
+              <w:rPr>
+                <w:rFonts w:ascii="Calibri" w:eastAsia="Times New Roman" w:hAnsi="Calibri" w:cs="Calibri"/>
+                <w:color w:val="000000"/>
+                <w:sz w:val="20"/>
+                <w:szCs w:val="20"/>
+              </w:rPr>
+              <w:t>Misc</w:t>
+            </w:r>
+            <w:proofErr w:type="spellEnd"/>
+            <w:r>
+              <w:rPr>
+                <w:rFonts w:ascii="Calibri" w:eastAsia="Times New Roman" w:hAnsi="Calibri" w:cs="Calibri"/>
+                <w:color w:val="000000"/>
+                <w:sz w:val="20"/>
+                <w:szCs w:val="20"/>
+              </w:rPr>
+              <w:t xml:space="preserve"> marine fish</w:t>
             </w:r>
           </w:p>
         </w:tc>
@@ -9126,6 +9283,7 @@
                 <w:szCs w:val="22"/>
               </w:rPr>
             </w:pPr>
+            <w:proofErr w:type="spellStart"/>
             <w:r>
               <w:rPr>
                 <w:rFonts w:ascii="Calibri" w:eastAsia="Times New Roman" w:hAnsi="Calibri" w:cs="Calibri"/>
@@ -9135,6 +9293,7 @@
               </w:rPr>
               <w:t>Molluscs</w:t>
             </w:r>
+            <w:proofErr w:type="spellEnd"/>
           </w:p>
         </w:tc>
         <w:tc>
@@ -9545,14 +9704,25 @@
                 <w:szCs w:val="20"/>
               </w:rPr>
             </w:pPr>
-            <w:r>
-              <w:rPr>
-                <w:rFonts w:ascii="Calibri" w:eastAsia="Times New Roman" w:hAnsi="Calibri" w:cs="Calibri"/>
-                <w:color w:val="000000"/>
-                <w:sz w:val="20"/>
-                <w:szCs w:val="20"/>
-              </w:rPr>
-              <w:t>tos (K)</w:t>
+            <w:proofErr w:type="spellStart"/>
+            <w:r>
+              <w:rPr>
+                <w:rFonts w:ascii="Calibri" w:eastAsia="Times New Roman" w:hAnsi="Calibri" w:cs="Calibri"/>
+                <w:color w:val="000000"/>
+                <w:sz w:val="20"/>
+                <w:szCs w:val="20"/>
+              </w:rPr>
+              <w:t>tos</w:t>
+            </w:r>
+            <w:proofErr w:type="spellEnd"/>
+            <w:r>
+              <w:rPr>
+                <w:rFonts w:ascii="Calibri" w:eastAsia="Times New Roman" w:hAnsi="Calibri" w:cs="Calibri"/>
+                <w:color w:val="000000"/>
+                <w:sz w:val="20"/>
+                <w:szCs w:val="20"/>
+              </w:rPr>
+              <w:t xml:space="preserve"> (K)</w:t>
             </w:r>
           </w:p>
         </w:tc>
@@ -9690,6 +9860,7 @@
                 <w:szCs w:val="20"/>
               </w:rPr>
             </w:pPr>
+            <w:proofErr w:type="spellStart"/>
             <w:r>
               <w:rPr>
                 <w:rFonts w:ascii="Calibri" w:eastAsia="Times New Roman" w:hAnsi="Calibri" w:cs="Calibri"/>
@@ -9699,6 +9870,7 @@
               </w:rPr>
               <w:t>AquaMaps</w:t>
             </w:r>
+            <w:proofErr w:type="spellEnd"/>
           </w:p>
         </w:tc>
       </w:tr>
@@ -9736,7 +9908,27 @@
                 <w:sz w:val="20"/>
                 <w:szCs w:val="20"/>
               </w:rPr>
-              <w:t>so (psu)</w:t>
+              <w:t>so (</w:t>
+            </w:r>
+            <w:proofErr w:type="spellStart"/>
+            <w:r>
+              <w:rPr>
+                <w:rFonts w:ascii="Calibri" w:eastAsia="Times New Roman" w:hAnsi="Calibri" w:cs="Calibri"/>
+                <w:color w:val="000000"/>
+                <w:sz w:val="20"/>
+                <w:szCs w:val="20"/>
+              </w:rPr>
+              <w:t>psu</w:t>
+            </w:r>
+            <w:proofErr w:type="spellEnd"/>
+            <w:r>
+              <w:rPr>
+                <w:rFonts w:ascii="Calibri" w:eastAsia="Times New Roman" w:hAnsi="Calibri" w:cs="Calibri"/>
+                <w:color w:val="000000"/>
+                <w:sz w:val="20"/>
+                <w:szCs w:val="20"/>
+              </w:rPr>
+              <w:t>)</w:t>
             </w:r>
           </w:p>
         </w:tc>
@@ -9779,7 +9971,27 @@
                 <w:sz w:val="20"/>
                 <w:szCs w:val="20"/>
               </w:rPr>
-              <w:t>alinity (psu)</w:t>
+              <w:t>alinity (</w:t>
+            </w:r>
+            <w:proofErr w:type="spellStart"/>
+            <w:r>
+              <w:rPr>
+                <w:rFonts w:ascii="Calibri" w:eastAsia="Times New Roman" w:hAnsi="Calibri" w:cs="Calibri"/>
+                <w:color w:val="000000"/>
+                <w:sz w:val="20"/>
+                <w:szCs w:val="20"/>
+              </w:rPr>
+              <w:t>psu</w:t>
+            </w:r>
+            <w:proofErr w:type="spellEnd"/>
+            <w:r>
+              <w:rPr>
+                <w:rFonts w:ascii="Calibri" w:eastAsia="Times New Roman" w:hAnsi="Calibri" w:cs="Calibri"/>
+                <w:color w:val="000000"/>
+                <w:sz w:val="20"/>
+                <w:szCs w:val="20"/>
+              </w:rPr>
+              <w:t>)</w:t>
             </w:r>
           </w:p>
         </w:tc>
@@ -9874,6 +10086,7 @@
                 <w:szCs w:val="20"/>
               </w:rPr>
             </w:pPr>
+            <w:proofErr w:type="spellStart"/>
             <w:r>
               <w:rPr>
                 <w:rFonts w:ascii="Calibri" w:eastAsia="Times New Roman" w:hAnsi="Calibri" w:cs="Calibri"/>
@@ -9883,6 +10096,7 @@
               </w:rPr>
               <w:t>AquaMaps</w:t>
             </w:r>
+            <w:proofErr w:type="spellEnd"/>
           </w:p>
         </w:tc>
       </w:tr>
@@ -9920,7 +10134,27 @@
                 <w:sz w:val="20"/>
                 <w:szCs w:val="20"/>
               </w:rPr>
-              <w:t>o2 (mol/m</w:t>
+              <w:t>o2 (</w:t>
+            </w:r>
+            <w:proofErr w:type="spellStart"/>
+            <w:r>
+              <w:rPr>
+                <w:rFonts w:ascii="Calibri" w:eastAsia="Times New Roman" w:hAnsi="Calibri" w:cs="Calibri"/>
+                <w:color w:val="000000"/>
+                <w:sz w:val="20"/>
+                <w:szCs w:val="20"/>
+              </w:rPr>
+              <w:t>mol</w:t>
+            </w:r>
+            <w:proofErr w:type="spellEnd"/>
+            <w:r>
+              <w:rPr>
+                <w:rFonts w:ascii="Calibri" w:eastAsia="Times New Roman" w:hAnsi="Calibri" w:cs="Calibri"/>
+                <w:color w:val="000000"/>
+                <w:sz w:val="20"/>
+                <w:szCs w:val="20"/>
+              </w:rPr>
+              <w:t>/m</w:t>
             </w:r>
             <w:r>
               <w:rPr>
@@ -9991,7 +10225,27 @@
                 <w:sz w:val="20"/>
                 <w:szCs w:val="20"/>
               </w:rPr>
-              <w:t>(mol/m</w:t>
+              <w:t>(</w:t>
+            </w:r>
+            <w:proofErr w:type="spellStart"/>
+            <w:r>
+              <w:rPr>
+                <w:rFonts w:ascii="Calibri" w:eastAsia="Times New Roman" w:hAnsi="Calibri" w:cs="Calibri"/>
+                <w:color w:val="000000"/>
+                <w:sz w:val="20"/>
+                <w:szCs w:val="20"/>
+              </w:rPr>
+              <w:t>mol</w:t>
+            </w:r>
+            <w:proofErr w:type="spellEnd"/>
+            <w:r>
+              <w:rPr>
+                <w:rFonts w:ascii="Calibri" w:eastAsia="Times New Roman" w:hAnsi="Calibri" w:cs="Calibri"/>
+                <w:color w:val="000000"/>
+                <w:sz w:val="20"/>
+                <w:szCs w:val="20"/>
+              </w:rPr>
+              <w:t>/m</w:t>
             </w:r>
             <w:r>
               <w:rPr>
@@ -10053,7 +10307,27 @@
                 <w:sz w:val="20"/>
                 <w:szCs w:val="20"/>
               </w:rPr>
-              <w:t xml:space="preserve"> 0.2757 mol/m</w:t>
+              <w:t xml:space="preserve"> 0.2757 </w:t>
+            </w:r>
+            <w:proofErr w:type="spellStart"/>
+            <w:r>
+              <w:rPr>
+                <w:rFonts w:ascii="Calibri" w:eastAsia="Times New Roman" w:hAnsi="Calibri" w:cs="Calibri"/>
+                <w:color w:val="000000"/>
+                <w:sz w:val="20"/>
+                <w:szCs w:val="20"/>
+              </w:rPr>
+              <w:t>mol</w:t>
+            </w:r>
+            <w:proofErr w:type="spellEnd"/>
+            <w:r>
+              <w:rPr>
+                <w:rFonts w:ascii="Calibri" w:eastAsia="Times New Roman" w:hAnsi="Calibri" w:cs="Calibri"/>
+                <w:color w:val="000000"/>
+                <w:sz w:val="20"/>
+                <w:szCs w:val="20"/>
+              </w:rPr>
+              <w:t>/m</w:t>
             </w:r>
             <w:r>
               <w:rPr>
@@ -10133,7 +10407,27 @@
                 <w:sz w:val="20"/>
                 <w:szCs w:val="20"/>
               </w:rPr>
-              <w:t xml:space="preserve"> 0.1244 mol/m</w:t>
+              <w:t xml:space="preserve"> 0.1244 </w:t>
+            </w:r>
+            <w:proofErr w:type="spellStart"/>
+            <w:r>
+              <w:rPr>
+                <w:rFonts w:ascii="Calibri" w:eastAsia="Times New Roman" w:hAnsi="Calibri" w:cs="Calibri"/>
+                <w:color w:val="000000"/>
+                <w:sz w:val="20"/>
+                <w:szCs w:val="20"/>
+              </w:rPr>
+              <w:t>mol</w:t>
+            </w:r>
+            <w:proofErr w:type="spellEnd"/>
+            <w:r>
+              <w:rPr>
+                <w:rFonts w:ascii="Calibri" w:eastAsia="Times New Roman" w:hAnsi="Calibri" w:cs="Calibri"/>
+                <w:color w:val="000000"/>
+                <w:sz w:val="20"/>
+                <w:szCs w:val="20"/>
+              </w:rPr>
+              <w:t>/m</w:t>
             </w:r>
             <w:r>
               <w:rPr>
@@ -10236,14 +10530,25 @@
                 <w:szCs w:val="20"/>
               </w:rPr>
             </w:pPr>
-            <w:r>
-              <w:rPr>
-                <w:rFonts w:ascii="Calibri" w:eastAsia="Times New Roman" w:hAnsi="Calibri" w:cs="Calibri"/>
-                <w:color w:val="000000"/>
-                <w:sz w:val="20"/>
-                <w:szCs w:val="20"/>
-              </w:rPr>
-              <w:t>chl (kg/m</w:t>
+            <w:proofErr w:type="spellStart"/>
+            <w:r>
+              <w:rPr>
+                <w:rFonts w:ascii="Calibri" w:eastAsia="Times New Roman" w:hAnsi="Calibri" w:cs="Calibri"/>
+                <w:color w:val="000000"/>
+                <w:sz w:val="20"/>
+                <w:szCs w:val="20"/>
+              </w:rPr>
+              <w:t>chl</w:t>
+            </w:r>
+            <w:proofErr w:type="spellEnd"/>
+            <w:r>
+              <w:rPr>
+                <w:rFonts w:ascii="Calibri" w:eastAsia="Times New Roman" w:hAnsi="Calibri" w:cs="Calibri"/>
+                <w:color w:val="000000"/>
+                <w:sz w:val="20"/>
+                <w:szCs w:val="20"/>
+              </w:rPr>
+              <w:t xml:space="preserve"> (kg/m</w:t>
             </w:r>
             <w:r>
               <w:rPr>
@@ -10401,7 +10706,27 @@
                 <w:sz w:val="20"/>
                 <w:szCs w:val="20"/>
               </w:rPr>
-              <w:t xml:space="preserve">Mean minus s.d. </w:t>
+              <w:t xml:space="preserve">Mean minus </w:t>
+            </w:r>
+            <w:proofErr w:type="spellStart"/>
+            <w:r>
+              <w:rPr>
+                <w:rFonts w:ascii="Calibri" w:eastAsia="Times New Roman" w:hAnsi="Calibri" w:cs="Calibri"/>
+                <w:color w:val="000000" w:themeColor="text1"/>
+                <w:sz w:val="20"/>
+                <w:szCs w:val="20"/>
+              </w:rPr>
+              <w:t>s.d.</w:t>
+            </w:r>
+            <w:proofErr w:type="spellEnd"/>
+            <w:r>
+              <w:rPr>
+                <w:rFonts w:ascii="Calibri" w:eastAsia="Times New Roman" w:hAnsi="Calibri" w:cs="Calibri"/>
+                <w:color w:val="000000" w:themeColor="text1"/>
+                <w:sz w:val="20"/>
+                <w:szCs w:val="20"/>
+              </w:rPr>
+              <w:t xml:space="preserve"> </w:t>
             </w:r>
             <w:r>
               <w:rPr>
@@ -10734,6 +11059,1757 @@
         </w:tc>
       </w:tr>
     </w:tbl>
+    <w:p>
+      <w:pPr>
+        <w:rPr>
+          <w:sz w:val="20"/>
+          <w:szCs w:val="20"/>
+        </w:rPr>
+      </w:pPr>
+    </w:p>
+    <w:p>
+      <w:pPr>
+        <w:rPr>
+          <w:sz w:val="20"/>
+          <w:szCs w:val="20"/>
+        </w:rPr>
+      </w:pPr>
+    </w:p>
+    <w:tbl>
+      <w:tblPr>
+        <w:tblW w:w="0" w:type="auto"/>
+        <w:tblLook w:val="04A0" w:firstRow="1" w:lastRow="0" w:firstColumn="1" w:lastColumn="0" w:noHBand="0" w:noVBand="1"/>
+      </w:tblPr>
+      <w:tblGrid>
+        <w:gridCol w:w="1717"/>
+        <w:gridCol w:w="3276"/>
+        <w:gridCol w:w="2487"/>
+        <w:gridCol w:w="2487"/>
+        <w:gridCol w:w="1813"/>
+      </w:tblGrid>
+      <w:tr>
+        <w:trPr>
+          <w:trHeight w:val="340"/>
+        </w:trPr>
+        <w:tc>
+          <w:tcPr>
+            <w:tcW w:w="0" w:type="auto"/>
+            <w:tcBorders>
+              <w:top w:val="single" w:sz="4" w:space="0" w:color="auto"/>
+              <w:left w:val="nil"/>
+              <w:bottom w:val="double" w:sz="6" w:space="0" w:color="auto"/>
+              <w:right w:val="nil"/>
+            </w:tcBorders>
+            <w:shd w:val="clear" w:color="auto" w:fill="auto"/>
+            <w:noWrap/>
+            <w:vAlign w:val="bottom"/>
+            <w:hideMark/>
+          </w:tcPr>
+          <w:p>
+            <w:pPr>
+              <w:rPr>
+                <w:rFonts w:ascii="Calibri" w:eastAsia="Times New Roman" w:hAnsi="Calibri" w:cs="Calibri"/>
+                <w:b/>
+                <w:bCs/>
+                <w:color w:val="000000"/>
+                <w:sz w:val="18"/>
+                <w:szCs w:val="18"/>
+              </w:rPr>
+            </w:pPr>
+            <w:r>
+              <w:rPr>
+                <w:rFonts w:ascii="Calibri" w:eastAsia="Times New Roman" w:hAnsi="Calibri" w:cs="Calibri"/>
+                <w:b/>
+                <w:bCs/>
+                <w:color w:val="000000"/>
+                <w:sz w:val="18"/>
+                <w:szCs w:val="18"/>
+              </w:rPr>
+              <w:t>Code (native units)</w:t>
+            </w:r>
+            <w:r>
+              <w:rPr>
+                <w:rFonts w:ascii="Calibri" w:eastAsia="Times New Roman" w:hAnsi="Calibri" w:cs="Calibri"/>
+                <w:b/>
+                <w:bCs/>
+                <w:color w:val="000000"/>
+                <w:sz w:val="18"/>
+                <w:szCs w:val="18"/>
+                <w:vertAlign w:val="superscript"/>
+              </w:rPr>
+              <w:t xml:space="preserve"> </w:t>
+            </w:r>
+            <w:r>
+              <w:rPr>
+                <w:rFonts w:ascii="Calibri" w:eastAsia="Times New Roman" w:hAnsi="Calibri" w:cs="Calibri"/>
+                <w:b/>
+                <w:bCs/>
+                <w:color w:val="000000"/>
+                <w:sz w:val="18"/>
+                <w:szCs w:val="18"/>
+                <w:vertAlign w:val="superscript"/>
+              </w:rPr>
+              <w:t>1</w:t>
+            </w:r>
+          </w:p>
+        </w:tc>
+        <w:tc>
+          <w:tcPr>
+            <w:tcW w:w="0" w:type="auto"/>
+            <w:tcBorders>
+              <w:top w:val="single" w:sz="4" w:space="0" w:color="auto"/>
+              <w:left w:val="nil"/>
+              <w:bottom w:val="double" w:sz="6" w:space="0" w:color="auto"/>
+              <w:right w:val="nil"/>
+            </w:tcBorders>
+            <w:shd w:val="clear" w:color="auto" w:fill="auto"/>
+            <w:noWrap/>
+            <w:vAlign w:val="bottom"/>
+            <w:hideMark/>
+          </w:tcPr>
+          <w:p>
+            <w:pPr>
+              <w:ind w:left="-204" w:right="-180" w:firstLine="204"/>
+              <w:rPr>
+                <w:rFonts w:ascii="Calibri" w:eastAsia="Times New Roman" w:hAnsi="Calibri" w:cs="Calibri"/>
+                <w:b/>
+                <w:bCs/>
+                <w:color w:val="000000"/>
+                <w:sz w:val="18"/>
+                <w:szCs w:val="18"/>
+              </w:rPr>
+            </w:pPr>
+            <w:r>
+              <w:rPr>
+                <w:rFonts w:ascii="Calibri" w:eastAsia="Times New Roman" w:hAnsi="Calibri" w:cs="Calibri"/>
+                <w:b/>
+                <w:bCs/>
+                <w:color w:val="000000"/>
+                <w:sz w:val="18"/>
+                <w:szCs w:val="18"/>
+              </w:rPr>
+              <w:t>Variable (converted units)</w:t>
+            </w:r>
+            <w:r>
+              <w:rPr>
+                <w:rFonts w:ascii="Calibri" w:eastAsia="Times New Roman" w:hAnsi="Calibri" w:cs="Calibri"/>
+                <w:b/>
+                <w:bCs/>
+                <w:color w:val="000000"/>
+                <w:sz w:val="18"/>
+                <w:szCs w:val="18"/>
+                <w:vertAlign w:val="superscript"/>
+              </w:rPr>
+              <w:t xml:space="preserve"> </w:t>
+            </w:r>
+            <w:r>
+              <w:rPr>
+                <w:rFonts w:ascii="Calibri" w:eastAsia="Times New Roman" w:hAnsi="Calibri" w:cs="Calibri"/>
+                <w:b/>
+                <w:bCs/>
+                <w:color w:val="000000"/>
+                <w:sz w:val="18"/>
+                <w:szCs w:val="18"/>
+                <w:vertAlign w:val="superscript"/>
+              </w:rPr>
+              <w:t>2</w:t>
+            </w:r>
+          </w:p>
+        </w:tc>
+        <w:tc>
+          <w:tcPr>
+            <w:tcW w:w="0" w:type="auto"/>
+            <w:tcBorders>
+              <w:top w:val="single" w:sz="4" w:space="0" w:color="auto"/>
+              <w:left w:val="nil"/>
+              <w:bottom w:val="double" w:sz="6" w:space="0" w:color="auto"/>
+              <w:right w:val="nil"/>
+            </w:tcBorders>
+            <w:shd w:val="clear" w:color="auto" w:fill="auto"/>
+            <w:noWrap/>
+            <w:vAlign w:val="bottom"/>
+            <w:hideMark/>
+          </w:tcPr>
+          <w:p>
+            <w:pPr>
+              <w:rPr>
+                <w:rFonts w:ascii="Calibri" w:eastAsia="Times New Roman" w:hAnsi="Calibri" w:cs="Calibri"/>
+                <w:b/>
+                <w:bCs/>
+                <w:color w:val="000000"/>
+                <w:sz w:val="18"/>
+                <w:szCs w:val="18"/>
+              </w:rPr>
+            </w:pPr>
+            <w:r>
+              <w:rPr>
+                <w:rFonts w:ascii="Calibri" w:eastAsia="Times New Roman" w:hAnsi="Calibri" w:cs="Calibri"/>
+                <w:b/>
+                <w:bCs/>
+                <w:color w:val="000000"/>
+                <w:sz w:val="18"/>
+                <w:szCs w:val="18"/>
+              </w:rPr>
+              <w:t>Finfish limits</w:t>
+            </w:r>
+          </w:p>
+        </w:tc>
+        <w:tc>
+          <w:tcPr>
+            <w:tcW w:w="0" w:type="auto"/>
+            <w:tcBorders>
+              <w:top w:val="single" w:sz="4" w:space="0" w:color="auto"/>
+              <w:left w:val="nil"/>
+              <w:bottom w:val="double" w:sz="6" w:space="0" w:color="auto"/>
+              <w:right w:val="nil"/>
+            </w:tcBorders>
+            <w:shd w:val="clear" w:color="auto" w:fill="auto"/>
+            <w:noWrap/>
+            <w:vAlign w:val="bottom"/>
+            <w:hideMark/>
+          </w:tcPr>
+          <w:p>
+            <w:pPr>
+              <w:rPr>
+                <w:rFonts w:ascii="Calibri" w:eastAsia="Times New Roman" w:hAnsi="Calibri" w:cs="Calibri"/>
+                <w:b/>
+                <w:bCs/>
+                <w:color w:val="000000"/>
+                <w:sz w:val="18"/>
+                <w:szCs w:val="18"/>
+              </w:rPr>
+            </w:pPr>
+            <w:r>
+              <w:rPr>
+                <w:rFonts w:ascii="Calibri" w:eastAsia="Times New Roman" w:hAnsi="Calibri" w:cs="Calibri"/>
+                <w:b/>
+                <w:bCs/>
+                <w:color w:val="000000"/>
+                <w:sz w:val="18"/>
+                <w:szCs w:val="18"/>
+              </w:rPr>
+              <w:t>Bivalves limits</w:t>
+            </w:r>
+          </w:p>
+        </w:tc>
+        <w:tc>
+          <w:tcPr>
+            <w:tcW w:w="0" w:type="auto"/>
+            <w:tcBorders>
+              <w:top w:val="single" w:sz="4" w:space="0" w:color="auto"/>
+              <w:left w:val="nil"/>
+              <w:bottom w:val="double" w:sz="6" w:space="0" w:color="auto"/>
+              <w:right w:val="nil"/>
+            </w:tcBorders>
+            <w:shd w:val="clear" w:color="auto" w:fill="auto"/>
+            <w:noWrap/>
+            <w:vAlign w:val="bottom"/>
+            <w:hideMark/>
+          </w:tcPr>
+          <w:p>
+            <w:pPr>
+              <w:rPr>
+                <w:rFonts w:ascii="Calibri" w:eastAsia="Times New Roman" w:hAnsi="Calibri" w:cs="Calibri"/>
+                <w:b/>
+                <w:bCs/>
+                <w:color w:val="000000"/>
+                <w:sz w:val="18"/>
+                <w:szCs w:val="18"/>
+              </w:rPr>
+            </w:pPr>
+            <w:r>
+              <w:rPr>
+                <w:rFonts w:ascii="Calibri" w:eastAsia="Times New Roman" w:hAnsi="Calibri" w:cs="Calibri"/>
+                <w:b/>
+                <w:bCs/>
+                <w:color w:val="000000"/>
+                <w:sz w:val="18"/>
+                <w:szCs w:val="18"/>
+              </w:rPr>
+              <w:t>Limit reference</w:t>
+            </w:r>
+          </w:p>
+        </w:tc>
+      </w:tr>
+      <w:tr>
+        <w:trPr>
+          <w:trHeight w:val="340"/>
+        </w:trPr>
+        <w:tc>
+          <w:tcPr>
+            <w:tcW w:w="0" w:type="auto"/>
+            <w:tcBorders>
+              <w:top w:val="nil"/>
+              <w:left w:val="nil"/>
+              <w:bottom w:val="nil"/>
+              <w:right w:val="nil"/>
+            </w:tcBorders>
+            <w:shd w:val="clear" w:color="auto" w:fill="auto"/>
+            <w:noWrap/>
+            <w:vAlign w:val="bottom"/>
+            <w:hideMark/>
+          </w:tcPr>
+          <w:p>
+            <w:pPr>
+              <w:rPr>
+                <w:rFonts w:ascii="Calibri" w:eastAsia="Times New Roman" w:hAnsi="Calibri" w:cs="Calibri"/>
+                <w:color w:val="000000"/>
+                <w:sz w:val="18"/>
+                <w:szCs w:val="18"/>
+              </w:rPr>
+            </w:pPr>
+            <w:proofErr w:type="spellStart"/>
+            <w:r>
+              <w:rPr>
+                <w:rFonts w:ascii="Calibri" w:eastAsia="Times New Roman" w:hAnsi="Calibri" w:cs="Calibri"/>
+                <w:color w:val="000000"/>
+                <w:sz w:val="18"/>
+                <w:szCs w:val="18"/>
+              </w:rPr>
+              <w:t>tos</w:t>
+            </w:r>
+            <w:proofErr w:type="spellEnd"/>
+            <w:r>
+              <w:rPr>
+                <w:rFonts w:ascii="Calibri" w:eastAsia="Times New Roman" w:hAnsi="Calibri" w:cs="Calibri"/>
+                <w:color w:val="000000"/>
+                <w:sz w:val="18"/>
+                <w:szCs w:val="18"/>
+              </w:rPr>
+              <w:t xml:space="preserve"> (K)</w:t>
+            </w:r>
+          </w:p>
+        </w:tc>
+        <w:tc>
+          <w:tcPr>
+            <w:tcW w:w="0" w:type="auto"/>
+            <w:tcBorders>
+              <w:top w:val="nil"/>
+              <w:left w:val="nil"/>
+              <w:bottom w:val="nil"/>
+              <w:right w:val="nil"/>
+            </w:tcBorders>
+            <w:shd w:val="clear" w:color="auto" w:fill="auto"/>
+            <w:noWrap/>
+            <w:vAlign w:val="bottom"/>
+            <w:hideMark/>
+          </w:tcPr>
+          <w:p>
+            <w:pPr>
+              <w:rPr>
+                <w:rFonts w:ascii="Calibri" w:eastAsia="Times New Roman" w:hAnsi="Calibri" w:cs="Calibri"/>
+                <w:color w:val="000000"/>
+                <w:sz w:val="18"/>
+                <w:szCs w:val="18"/>
+              </w:rPr>
+            </w:pPr>
+            <w:r>
+              <w:rPr>
+                <w:rFonts w:ascii="Calibri" w:eastAsia="Times New Roman" w:hAnsi="Calibri" w:cs="Calibri"/>
+                <w:color w:val="000000"/>
+                <w:sz w:val="18"/>
+                <w:szCs w:val="18"/>
+              </w:rPr>
+              <w:t>Sea surface temperature (°C)</w:t>
+            </w:r>
+          </w:p>
+        </w:tc>
+        <w:tc>
+          <w:tcPr>
+            <w:tcW w:w="0" w:type="auto"/>
+            <w:tcBorders>
+              <w:top w:val="nil"/>
+              <w:left w:val="nil"/>
+              <w:bottom w:val="nil"/>
+              <w:right w:val="nil"/>
+            </w:tcBorders>
+            <w:shd w:val="clear" w:color="auto" w:fill="auto"/>
+            <w:noWrap/>
+            <w:vAlign w:val="bottom"/>
+            <w:hideMark/>
+          </w:tcPr>
+          <w:p>
+            <w:pPr>
+              <w:rPr>
+                <w:rFonts w:ascii="Calibri" w:eastAsia="Times New Roman" w:hAnsi="Calibri" w:cs="Calibri"/>
+                <w:color w:val="000000"/>
+                <w:sz w:val="18"/>
+                <w:szCs w:val="18"/>
+              </w:rPr>
+            </w:pPr>
+            <w:r>
+              <w:rPr>
+                <w:rFonts w:ascii="Calibri" w:eastAsia="Times New Roman" w:hAnsi="Calibri" w:cs="Calibri"/>
+                <w:color w:val="000000"/>
+                <w:sz w:val="18"/>
+                <w:szCs w:val="18"/>
+              </w:rPr>
+              <w:t>species-specific</w:t>
+            </w:r>
+          </w:p>
+        </w:tc>
+        <w:tc>
+          <w:tcPr>
+            <w:tcW w:w="0" w:type="auto"/>
+            <w:tcBorders>
+              <w:top w:val="nil"/>
+              <w:left w:val="nil"/>
+              <w:bottom w:val="nil"/>
+              <w:right w:val="nil"/>
+            </w:tcBorders>
+            <w:shd w:val="clear" w:color="auto" w:fill="auto"/>
+            <w:noWrap/>
+            <w:vAlign w:val="bottom"/>
+            <w:hideMark/>
+          </w:tcPr>
+          <w:p>
+            <w:pPr>
+              <w:rPr>
+                <w:rFonts w:ascii="Calibri" w:eastAsia="Times New Roman" w:hAnsi="Calibri" w:cs="Calibri"/>
+                <w:color w:val="000000"/>
+                <w:sz w:val="18"/>
+                <w:szCs w:val="18"/>
+              </w:rPr>
+            </w:pPr>
+            <w:r>
+              <w:rPr>
+                <w:rFonts w:ascii="Calibri" w:eastAsia="Times New Roman" w:hAnsi="Calibri" w:cs="Calibri"/>
+                <w:color w:val="000000"/>
+                <w:sz w:val="18"/>
+                <w:szCs w:val="18"/>
+              </w:rPr>
+              <w:t>species-specific</w:t>
+            </w:r>
+          </w:p>
+        </w:tc>
+        <w:tc>
+          <w:tcPr>
+            <w:tcW w:w="0" w:type="auto"/>
+            <w:tcBorders>
+              <w:top w:val="nil"/>
+              <w:left w:val="nil"/>
+              <w:bottom w:val="nil"/>
+              <w:right w:val="nil"/>
+            </w:tcBorders>
+            <w:shd w:val="clear" w:color="auto" w:fill="auto"/>
+            <w:noWrap/>
+            <w:vAlign w:val="bottom"/>
+            <w:hideMark/>
+          </w:tcPr>
+          <w:p>
+            <w:pPr>
+              <w:rPr>
+                <w:rFonts w:ascii="Calibri" w:eastAsia="Times New Roman" w:hAnsi="Calibri" w:cs="Calibri"/>
+                <w:color w:val="000000"/>
+                <w:sz w:val="18"/>
+                <w:szCs w:val="18"/>
+              </w:rPr>
+            </w:pPr>
+            <w:proofErr w:type="spellStart"/>
+            <w:r>
+              <w:rPr>
+                <w:rFonts w:ascii="Calibri" w:eastAsia="Times New Roman" w:hAnsi="Calibri" w:cs="Calibri"/>
+                <w:color w:val="000000"/>
+                <w:sz w:val="18"/>
+                <w:szCs w:val="18"/>
+              </w:rPr>
+              <w:t>AquaMaps</w:t>
+            </w:r>
+            <w:proofErr w:type="spellEnd"/>
+          </w:p>
+        </w:tc>
+      </w:tr>
+      <w:tr>
+        <w:trPr>
+          <w:trHeight w:val="320"/>
+        </w:trPr>
+        <w:tc>
+          <w:tcPr>
+            <w:tcW w:w="0" w:type="auto"/>
+            <w:tcBorders>
+              <w:top w:val="nil"/>
+              <w:left w:val="nil"/>
+              <w:bottom w:val="nil"/>
+              <w:right w:val="nil"/>
+            </w:tcBorders>
+            <w:shd w:val="clear" w:color="auto" w:fill="auto"/>
+            <w:noWrap/>
+            <w:vAlign w:val="bottom"/>
+            <w:hideMark/>
+          </w:tcPr>
+          <w:p>
+            <w:pPr>
+              <w:rPr>
+                <w:rFonts w:ascii="Calibri" w:eastAsia="Times New Roman" w:hAnsi="Calibri" w:cs="Calibri"/>
+                <w:color w:val="000000"/>
+                <w:sz w:val="18"/>
+                <w:szCs w:val="18"/>
+              </w:rPr>
+            </w:pPr>
+            <w:r>
+              <w:rPr>
+                <w:rFonts w:ascii="Calibri" w:eastAsia="Times New Roman" w:hAnsi="Calibri" w:cs="Calibri"/>
+                <w:color w:val="000000"/>
+                <w:sz w:val="18"/>
+                <w:szCs w:val="18"/>
+              </w:rPr>
+              <w:t>so (</w:t>
+            </w:r>
+            <w:proofErr w:type="spellStart"/>
+            <w:r>
+              <w:rPr>
+                <w:rFonts w:ascii="Calibri" w:eastAsia="Times New Roman" w:hAnsi="Calibri" w:cs="Calibri"/>
+                <w:color w:val="000000"/>
+                <w:sz w:val="18"/>
+                <w:szCs w:val="18"/>
+              </w:rPr>
+              <w:t>psu</w:t>
+            </w:r>
+            <w:proofErr w:type="spellEnd"/>
+            <w:r>
+              <w:rPr>
+                <w:rFonts w:ascii="Calibri" w:eastAsia="Times New Roman" w:hAnsi="Calibri" w:cs="Calibri"/>
+                <w:color w:val="000000"/>
+                <w:sz w:val="18"/>
+                <w:szCs w:val="18"/>
+              </w:rPr>
+              <w:t>)</w:t>
+            </w:r>
+          </w:p>
+        </w:tc>
+        <w:tc>
+          <w:tcPr>
+            <w:tcW w:w="0" w:type="auto"/>
+            <w:tcBorders>
+              <w:top w:val="nil"/>
+              <w:left w:val="nil"/>
+              <w:bottom w:val="nil"/>
+              <w:right w:val="nil"/>
+            </w:tcBorders>
+            <w:shd w:val="clear" w:color="auto" w:fill="auto"/>
+            <w:noWrap/>
+            <w:vAlign w:val="bottom"/>
+            <w:hideMark/>
+          </w:tcPr>
+          <w:p>
+            <w:pPr>
+              <w:rPr>
+                <w:rFonts w:ascii="Calibri" w:eastAsia="Times New Roman" w:hAnsi="Calibri" w:cs="Calibri"/>
+                <w:color w:val="000000"/>
+                <w:sz w:val="18"/>
+                <w:szCs w:val="18"/>
+              </w:rPr>
+            </w:pPr>
+            <w:r>
+              <w:rPr>
+                <w:rFonts w:ascii="Calibri" w:eastAsia="Times New Roman" w:hAnsi="Calibri" w:cs="Calibri"/>
+                <w:color w:val="000000"/>
+                <w:sz w:val="18"/>
+                <w:szCs w:val="18"/>
+              </w:rPr>
+              <w:t>Sea surface salinity (</w:t>
+            </w:r>
+            <w:proofErr w:type="spellStart"/>
+            <w:r>
+              <w:rPr>
+                <w:rFonts w:ascii="Calibri" w:eastAsia="Times New Roman" w:hAnsi="Calibri" w:cs="Calibri"/>
+                <w:color w:val="000000"/>
+                <w:sz w:val="18"/>
+                <w:szCs w:val="18"/>
+              </w:rPr>
+              <w:t>psu</w:t>
+            </w:r>
+            <w:proofErr w:type="spellEnd"/>
+            <w:r>
+              <w:rPr>
+                <w:rFonts w:ascii="Calibri" w:eastAsia="Times New Roman" w:hAnsi="Calibri" w:cs="Calibri"/>
+                <w:color w:val="000000"/>
+                <w:sz w:val="18"/>
+                <w:szCs w:val="18"/>
+              </w:rPr>
+              <w:t>)</w:t>
+            </w:r>
+          </w:p>
+        </w:tc>
+        <w:tc>
+          <w:tcPr>
+            <w:tcW w:w="0" w:type="auto"/>
+            <w:tcBorders>
+              <w:top w:val="nil"/>
+              <w:left w:val="nil"/>
+              <w:bottom w:val="nil"/>
+              <w:right w:val="nil"/>
+            </w:tcBorders>
+            <w:shd w:val="clear" w:color="auto" w:fill="auto"/>
+            <w:noWrap/>
+            <w:vAlign w:val="bottom"/>
+            <w:hideMark/>
+          </w:tcPr>
+          <w:p>
+            <w:pPr>
+              <w:rPr>
+                <w:rFonts w:ascii="Calibri" w:eastAsia="Times New Roman" w:hAnsi="Calibri" w:cs="Calibri"/>
+                <w:color w:val="000000"/>
+                <w:sz w:val="18"/>
+                <w:szCs w:val="18"/>
+              </w:rPr>
+            </w:pPr>
+            <w:r>
+              <w:rPr>
+                <w:rFonts w:ascii="Calibri" w:eastAsia="Times New Roman" w:hAnsi="Calibri" w:cs="Calibri"/>
+                <w:color w:val="000000"/>
+                <w:sz w:val="18"/>
+                <w:szCs w:val="18"/>
+              </w:rPr>
+              <w:t>species-specific</w:t>
+            </w:r>
+          </w:p>
+        </w:tc>
+        <w:tc>
+          <w:tcPr>
+            <w:tcW w:w="0" w:type="auto"/>
+            <w:tcBorders>
+              <w:top w:val="nil"/>
+              <w:left w:val="nil"/>
+              <w:bottom w:val="nil"/>
+              <w:right w:val="nil"/>
+            </w:tcBorders>
+            <w:shd w:val="clear" w:color="auto" w:fill="auto"/>
+            <w:noWrap/>
+            <w:vAlign w:val="bottom"/>
+            <w:hideMark/>
+          </w:tcPr>
+          <w:p>
+            <w:pPr>
+              <w:rPr>
+                <w:rFonts w:ascii="Calibri" w:eastAsia="Times New Roman" w:hAnsi="Calibri" w:cs="Calibri"/>
+                <w:color w:val="000000"/>
+                <w:sz w:val="18"/>
+                <w:szCs w:val="18"/>
+              </w:rPr>
+            </w:pPr>
+            <w:r>
+              <w:rPr>
+                <w:rFonts w:ascii="Calibri" w:eastAsia="Times New Roman" w:hAnsi="Calibri" w:cs="Calibri"/>
+                <w:color w:val="000000"/>
+                <w:sz w:val="18"/>
+                <w:szCs w:val="18"/>
+              </w:rPr>
+              <w:t>species-specific</w:t>
+            </w:r>
+          </w:p>
+        </w:tc>
+        <w:tc>
+          <w:tcPr>
+            <w:tcW w:w="0" w:type="auto"/>
+            <w:tcBorders>
+              <w:top w:val="nil"/>
+              <w:left w:val="nil"/>
+              <w:bottom w:val="nil"/>
+              <w:right w:val="nil"/>
+            </w:tcBorders>
+            <w:shd w:val="clear" w:color="auto" w:fill="auto"/>
+            <w:noWrap/>
+            <w:vAlign w:val="bottom"/>
+            <w:hideMark/>
+          </w:tcPr>
+          <w:p>
+            <w:pPr>
+              <w:rPr>
+                <w:rFonts w:ascii="Calibri" w:eastAsia="Times New Roman" w:hAnsi="Calibri" w:cs="Calibri"/>
+                <w:color w:val="000000"/>
+                <w:sz w:val="18"/>
+                <w:szCs w:val="18"/>
+              </w:rPr>
+            </w:pPr>
+            <w:proofErr w:type="spellStart"/>
+            <w:r>
+              <w:rPr>
+                <w:rFonts w:ascii="Calibri" w:eastAsia="Times New Roman" w:hAnsi="Calibri" w:cs="Calibri"/>
+                <w:color w:val="000000"/>
+                <w:sz w:val="18"/>
+                <w:szCs w:val="18"/>
+              </w:rPr>
+              <w:t>AquaMaps</w:t>
+            </w:r>
+            <w:proofErr w:type="spellEnd"/>
+          </w:p>
+        </w:tc>
+      </w:tr>
+      <w:tr>
+        <w:trPr>
+          <w:trHeight w:val="320"/>
+        </w:trPr>
+        <w:tc>
+          <w:tcPr>
+            <w:tcW w:w="0" w:type="auto"/>
+            <w:tcBorders>
+              <w:top w:val="nil"/>
+              <w:left w:val="nil"/>
+              <w:bottom w:val="nil"/>
+              <w:right w:val="nil"/>
+            </w:tcBorders>
+            <w:shd w:val="clear" w:color="auto" w:fill="auto"/>
+            <w:noWrap/>
+            <w:vAlign w:val="bottom"/>
+            <w:hideMark/>
+          </w:tcPr>
+          <w:p>
+            <w:pPr>
+              <w:rPr>
+                <w:rFonts w:ascii="Calibri" w:eastAsia="Times New Roman" w:hAnsi="Calibri" w:cs="Calibri"/>
+                <w:color w:val="000000"/>
+                <w:sz w:val="18"/>
+                <w:szCs w:val="18"/>
+              </w:rPr>
+            </w:pPr>
+            <w:r>
+              <w:rPr>
+                <w:rFonts w:ascii="Calibri" w:eastAsia="Times New Roman" w:hAnsi="Calibri" w:cs="Calibri"/>
+                <w:color w:val="000000"/>
+                <w:sz w:val="18"/>
+                <w:szCs w:val="18"/>
+              </w:rPr>
+              <w:t>o2 (</w:t>
+            </w:r>
+            <w:proofErr w:type="spellStart"/>
+            <w:r>
+              <w:rPr>
+                <w:rFonts w:ascii="Calibri" w:eastAsia="Times New Roman" w:hAnsi="Calibri" w:cs="Calibri"/>
+                <w:color w:val="000000"/>
+                <w:sz w:val="18"/>
+                <w:szCs w:val="18"/>
+              </w:rPr>
+              <w:t>mol</w:t>
+            </w:r>
+            <w:proofErr w:type="spellEnd"/>
+            <w:r>
+              <w:rPr>
+                <w:rFonts w:ascii="Calibri" w:eastAsia="Times New Roman" w:hAnsi="Calibri" w:cs="Calibri"/>
+                <w:color w:val="000000"/>
+                <w:sz w:val="18"/>
+                <w:szCs w:val="18"/>
+              </w:rPr>
+              <w:t>/m3)</w:t>
+            </w:r>
+          </w:p>
+        </w:tc>
+        <w:tc>
+          <w:tcPr>
+            <w:tcW w:w="0" w:type="auto"/>
+            <w:tcBorders>
+              <w:top w:val="nil"/>
+              <w:left w:val="nil"/>
+              <w:bottom w:val="nil"/>
+              <w:right w:val="nil"/>
+            </w:tcBorders>
+            <w:shd w:val="clear" w:color="auto" w:fill="auto"/>
+            <w:noWrap/>
+            <w:vAlign w:val="bottom"/>
+            <w:hideMark/>
+          </w:tcPr>
+          <w:p>
+            <w:pPr>
+              <w:rPr>
+                <w:rFonts w:ascii="Calibri" w:eastAsia="Times New Roman" w:hAnsi="Calibri" w:cs="Calibri"/>
+                <w:color w:val="000000"/>
+                <w:sz w:val="18"/>
+                <w:szCs w:val="18"/>
+              </w:rPr>
+            </w:pPr>
+            <w:r>
+              <w:rPr>
+                <w:rFonts w:ascii="Calibri" w:eastAsia="Times New Roman" w:hAnsi="Calibri" w:cs="Calibri"/>
+                <w:color w:val="000000"/>
+                <w:sz w:val="18"/>
+                <w:szCs w:val="18"/>
+              </w:rPr>
+              <w:t>Dissolved oxygen concentration (</w:t>
+            </w:r>
+            <w:proofErr w:type="spellStart"/>
+            <w:r>
+              <w:rPr>
+                <w:rFonts w:ascii="Calibri" w:eastAsia="Times New Roman" w:hAnsi="Calibri" w:cs="Calibri"/>
+                <w:color w:val="000000"/>
+                <w:sz w:val="18"/>
+                <w:szCs w:val="18"/>
+              </w:rPr>
+              <w:t>mol</w:t>
+            </w:r>
+            <w:proofErr w:type="spellEnd"/>
+            <w:r>
+              <w:rPr>
+                <w:rFonts w:ascii="Calibri" w:eastAsia="Times New Roman" w:hAnsi="Calibri" w:cs="Calibri"/>
+                <w:color w:val="000000"/>
+                <w:sz w:val="18"/>
+                <w:szCs w:val="18"/>
+              </w:rPr>
+              <w:t>/m3)</w:t>
+            </w:r>
+          </w:p>
+        </w:tc>
+        <w:tc>
+          <w:tcPr>
+            <w:tcW w:w="0" w:type="auto"/>
+            <w:tcBorders>
+              <w:top w:val="nil"/>
+              <w:left w:val="nil"/>
+              <w:bottom w:val="nil"/>
+              <w:right w:val="nil"/>
+            </w:tcBorders>
+            <w:shd w:val="clear" w:color="auto" w:fill="auto"/>
+            <w:noWrap/>
+            <w:vAlign w:val="bottom"/>
+            <w:hideMark/>
+          </w:tcPr>
+          <w:p>
+            <w:pPr>
+              <w:rPr>
+                <w:rFonts w:ascii="Calibri" w:eastAsia="Times New Roman" w:hAnsi="Calibri" w:cs="Calibri"/>
+                <w:color w:val="000000"/>
+                <w:sz w:val="18"/>
+                <w:szCs w:val="18"/>
+              </w:rPr>
+            </w:pPr>
+            <w:r>
+              <w:rPr>
+                <w:rFonts w:ascii="Calibri" w:eastAsia="Times New Roman" w:hAnsi="Calibri" w:cs="Calibri"/>
+                <w:color w:val="000000"/>
+                <w:sz w:val="18"/>
+                <w:szCs w:val="18"/>
+              </w:rPr>
+              <w:t xml:space="preserve">&lt; 0.2757 </w:t>
+            </w:r>
+            <w:proofErr w:type="spellStart"/>
+            <w:r>
+              <w:rPr>
+                <w:rFonts w:ascii="Calibri" w:eastAsia="Times New Roman" w:hAnsi="Calibri" w:cs="Calibri"/>
+                <w:color w:val="000000"/>
+                <w:sz w:val="18"/>
+                <w:szCs w:val="18"/>
+              </w:rPr>
+              <w:t>mol</w:t>
+            </w:r>
+            <w:proofErr w:type="spellEnd"/>
+            <w:r>
+              <w:rPr>
+                <w:rFonts w:ascii="Calibri" w:eastAsia="Times New Roman" w:hAnsi="Calibri" w:cs="Calibri"/>
+                <w:color w:val="000000"/>
+                <w:sz w:val="18"/>
+                <w:szCs w:val="18"/>
+              </w:rPr>
+              <w:t>/m3 (&lt; 4.41 mg/L)</w:t>
+            </w:r>
+          </w:p>
+        </w:tc>
+        <w:tc>
+          <w:tcPr>
+            <w:tcW w:w="0" w:type="auto"/>
+            <w:tcBorders>
+              <w:top w:val="nil"/>
+              <w:left w:val="nil"/>
+              <w:bottom w:val="nil"/>
+              <w:right w:val="nil"/>
+            </w:tcBorders>
+            <w:shd w:val="clear" w:color="auto" w:fill="auto"/>
+            <w:noWrap/>
+            <w:vAlign w:val="bottom"/>
+            <w:hideMark/>
+          </w:tcPr>
+          <w:p>
+            <w:pPr>
+              <w:rPr>
+                <w:rFonts w:ascii="Calibri" w:eastAsia="Times New Roman" w:hAnsi="Calibri" w:cs="Calibri"/>
+                <w:color w:val="000000"/>
+                <w:sz w:val="18"/>
+                <w:szCs w:val="18"/>
+              </w:rPr>
+            </w:pPr>
+            <w:r>
+              <w:rPr>
+                <w:rFonts w:ascii="Calibri" w:eastAsia="Times New Roman" w:hAnsi="Calibri" w:cs="Calibri"/>
+                <w:color w:val="000000"/>
+                <w:sz w:val="18"/>
+                <w:szCs w:val="18"/>
+              </w:rPr>
+              <w:t xml:space="preserve">&lt; 0.1244 </w:t>
+            </w:r>
+            <w:proofErr w:type="spellStart"/>
+            <w:r>
+              <w:rPr>
+                <w:rFonts w:ascii="Calibri" w:eastAsia="Times New Roman" w:hAnsi="Calibri" w:cs="Calibri"/>
+                <w:color w:val="000000"/>
+                <w:sz w:val="18"/>
+                <w:szCs w:val="18"/>
+              </w:rPr>
+              <w:t>mol</w:t>
+            </w:r>
+            <w:proofErr w:type="spellEnd"/>
+            <w:r>
+              <w:rPr>
+                <w:rFonts w:ascii="Calibri" w:eastAsia="Times New Roman" w:hAnsi="Calibri" w:cs="Calibri"/>
+                <w:color w:val="000000"/>
+                <w:sz w:val="18"/>
+                <w:szCs w:val="18"/>
+              </w:rPr>
+              <w:t>/m3 (&lt; 1.99 mg/L)</w:t>
+            </w:r>
+          </w:p>
+        </w:tc>
+        <w:tc>
+          <w:tcPr>
+            <w:tcW w:w="0" w:type="auto"/>
+            <w:tcBorders>
+              <w:top w:val="nil"/>
+              <w:left w:val="nil"/>
+              <w:bottom w:val="nil"/>
+              <w:right w:val="nil"/>
+            </w:tcBorders>
+            <w:shd w:val="clear" w:color="auto" w:fill="auto"/>
+            <w:noWrap/>
+            <w:vAlign w:val="bottom"/>
+            <w:hideMark/>
+          </w:tcPr>
+          <w:p>
+            <w:pPr>
+              <w:rPr>
+                <w:rFonts w:ascii="Calibri" w:eastAsia="Times New Roman" w:hAnsi="Calibri" w:cs="Calibri"/>
+                <w:color w:val="000000"/>
+                <w:sz w:val="18"/>
+                <w:szCs w:val="18"/>
+              </w:rPr>
+            </w:pPr>
+            <w:r>
+              <w:rPr>
+                <w:rFonts w:ascii="Calibri" w:eastAsia="Times New Roman" w:hAnsi="Calibri" w:cs="Calibri"/>
+                <w:color w:val="000000"/>
+                <w:sz w:val="18"/>
+                <w:szCs w:val="18"/>
+              </w:rPr>
+              <w:t>Gentry et al. (2017)</w:t>
+            </w:r>
+          </w:p>
+        </w:tc>
+      </w:tr>
+      <w:tr>
+        <w:trPr>
+          <w:trHeight w:val="320"/>
+        </w:trPr>
+        <w:tc>
+          <w:tcPr>
+            <w:tcW w:w="0" w:type="auto"/>
+            <w:tcBorders>
+              <w:top w:val="nil"/>
+              <w:left w:val="nil"/>
+              <w:bottom w:val="nil"/>
+              <w:right w:val="nil"/>
+            </w:tcBorders>
+            <w:shd w:val="clear" w:color="auto" w:fill="auto"/>
+            <w:noWrap/>
+            <w:vAlign w:val="bottom"/>
+            <w:hideMark/>
+          </w:tcPr>
+          <w:p>
+            <w:pPr>
+              <w:rPr>
+                <w:rFonts w:ascii="Calibri" w:eastAsia="Times New Roman" w:hAnsi="Calibri" w:cs="Calibri"/>
+                <w:color w:val="000000"/>
+                <w:sz w:val="18"/>
+                <w:szCs w:val="18"/>
+              </w:rPr>
+            </w:pPr>
+            <w:proofErr w:type="spellStart"/>
+            <w:r>
+              <w:rPr>
+                <w:rFonts w:ascii="Calibri" w:eastAsia="Times New Roman" w:hAnsi="Calibri" w:cs="Calibri"/>
+                <w:color w:val="000000"/>
+                <w:sz w:val="18"/>
+                <w:szCs w:val="18"/>
+              </w:rPr>
+              <w:t>chl</w:t>
+            </w:r>
+            <w:proofErr w:type="spellEnd"/>
+            <w:r>
+              <w:rPr>
+                <w:rFonts w:ascii="Calibri" w:eastAsia="Times New Roman" w:hAnsi="Calibri" w:cs="Calibri"/>
+                <w:color w:val="000000"/>
+                <w:sz w:val="18"/>
+                <w:szCs w:val="18"/>
+              </w:rPr>
+              <w:t xml:space="preserve"> (kg/m3)</w:t>
+            </w:r>
+          </w:p>
+        </w:tc>
+        <w:tc>
+          <w:tcPr>
+            <w:tcW w:w="0" w:type="auto"/>
+            <w:tcBorders>
+              <w:top w:val="nil"/>
+              <w:left w:val="nil"/>
+              <w:bottom w:val="nil"/>
+              <w:right w:val="nil"/>
+            </w:tcBorders>
+            <w:shd w:val="clear" w:color="auto" w:fill="auto"/>
+            <w:noWrap/>
+            <w:vAlign w:val="bottom"/>
+            <w:hideMark/>
+          </w:tcPr>
+          <w:p>
+            <w:pPr>
+              <w:rPr>
+                <w:rFonts w:ascii="Calibri" w:eastAsia="Times New Roman" w:hAnsi="Calibri" w:cs="Calibri"/>
+                <w:color w:val="000000"/>
+                <w:sz w:val="18"/>
+                <w:szCs w:val="18"/>
+              </w:rPr>
+            </w:pPr>
+            <w:r>
+              <w:rPr>
+                <w:rFonts w:ascii="Calibri" w:eastAsia="Times New Roman" w:hAnsi="Calibri" w:cs="Calibri"/>
+                <w:color w:val="000000"/>
+                <w:sz w:val="18"/>
+                <w:szCs w:val="18"/>
+              </w:rPr>
+              <w:t>Total chlorophyll concentration (mg/m3)</w:t>
+            </w:r>
+          </w:p>
+        </w:tc>
+        <w:tc>
+          <w:tcPr>
+            <w:tcW w:w="0" w:type="auto"/>
+            <w:tcBorders>
+              <w:top w:val="nil"/>
+              <w:left w:val="nil"/>
+              <w:bottom w:val="nil"/>
+              <w:right w:val="nil"/>
+            </w:tcBorders>
+            <w:shd w:val="clear" w:color="auto" w:fill="auto"/>
+            <w:noWrap/>
+            <w:vAlign w:val="bottom"/>
+            <w:hideMark/>
+          </w:tcPr>
+          <w:p>
+            <w:pPr>
+              <w:rPr>
+                <w:rFonts w:ascii="Calibri" w:eastAsia="Times New Roman" w:hAnsi="Calibri" w:cs="Calibri"/>
+                <w:color w:val="000000"/>
+                <w:sz w:val="18"/>
+                <w:szCs w:val="18"/>
+              </w:rPr>
+            </w:pPr>
+            <w:r>
+              <w:rPr>
+                <w:rFonts w:ascii="Calibri" w:eastAsia="Times New Roman" w:hAnsi="Calibri" w:cs="Calibri"/>
+                <w:color w:val="000000"/>
+                <w:sz w:val="18"/>
+                <w:szCs w:val="18"/>
+              </w:rPr>
+              <w:t>not limiting</w:t>
+            </w:r>
+          </w:p>
+        </w:tc>
+        <w:tc>
+          <w:tcPr>
+            <w:tcW w:w="0" w:type="auto"/>
+            <w:tcBorders>
+              <w:top w:val="nil"/>
+              <w:left w:val="nil"/>
+              <w:bottom w:val="nil"/>
+              <w:right w:val="nil"/>
+            </w:tcBorders>
+            <w:shd w:val="clear" w:color="auto" w:fill="auto"/>
+            <w:noWrap/>
+            <w:vAlign w:val="bottom"/>
+            <w:hideMark/>
+          </w:tcPr>
+          <w:p>
+            <w:pPr>
+              <w:rPr>
+                <w:rFonts w:ascii="Calibri" w:eastAsia="Times New Roman" w:hAnsi="Calibri" w:cs="Calibri"/>
+                <w:color w:val="000000"/>
+                <w:sz w:val="18"/>
+                <w:szCs w:val="18"/>
+              </w:rPr>
+            </w:pPr>
+            <w:r>
+              <w:rPr>
+                <w:rFonts w:ascii="Calibri" w:eastAsia="Times New Roman" w:hAnsi="Calibri" w:cs="Calibri"/>
+                <w:color w:val="000000"/>
+                <w:sz w:val="18"/>
+                <w:szCs w:val="18"/>
+              </w:rPr>
+              <w:t xml:space="preserve">Mean minus </w:t>
+            </w:r>
+            <w:proofErr w:type="spellStart"/>
+            <w:r>
+              <w:rPr>
+                <w:rFonts w:ascii="Calibri" w:eastAsia="Times New Roman" w:hAnsi="Calibri" w:cs="Calibri"/>
+                <w:color w:val="000000"/>
+                <w:sz w:val="18"/>
+                <w:szCs w:val="18"/>
+              </w:rPr>
+              <w:t>s.d.</w:t>
+            </w:r>
+            <w:proofErr w:type="spellEnd"/>
+            <w:r>
+              <w:rPr>
+                <w:rFonts w:ascii="Calibri" w:eastAsia="Times New Roman" w:hAnsi="Calibri" w:cs="Calibri"/>
+                <w:color w:val="000000"/>
+                <w:sz w:val="18"/>
+                <w:szCs w:val="18"/>
+              </w:rPr>
+              <w:t xml:space="preserve"> &lt; 0.2 mg/m3</w:t>
+            </w:r>
+          </w:p>
+        </w:tc>
+        <w:tc>
+          <w:tcPr>
+            <w:tcW w:w="0" w:type="auto"/>
+            <w:tcBorders>
+              <w:top w:val="nil"/>
+              <w:left w:val="nil"/>
+              <w:bottom w:val="nil"/>
+              <w:right w:val="nil"/>
+            </w:tcBorders>
+            <w:shd w:val="clear" w:color="auto" w:fill="auto"/>
+            <w:noWrap/>
+            <w:vAlign w:val="bottom"/>
+            <w:hideMark/>
+          </w:tcPr>
+          <w:p>
+            <w:pPr>
+              <w:rPr>
+                <w:rFonts w:ascii="Calibri" w:eastAsia="Times New Roman" w:hAnsi="Calibri" w:cs="Calibri"/>
+                <w:color w:val="000000"/>
+                <w:sz w:val="18"/>
+                <w:szCs w:val="18"/>
+              </w:rPr>
+            </w:pPr>
+            <w:r>
+              <w:rPr>
+                <w:rFonts w:ascii="Calibri" w:eastAsia="Times New Roman" w:hAnsi="Calibri" w:cs="Calibri"/>
+                <w:color w:val="000000"/>
+                <w:sz w:val="18"/>
+                <w:szCs w:val="18"/>
+              </w:rPr>
+              <w:t>Derived in this study</w:t>
+            </w:r>
+          </w:p>
+        </w:tc>
+      </w:tr>
+      <w:tr>
+        <w:trPr>
+          <w:trHeight w:val="320"/>
+        </w:trPr>
+        <w:tc>
+          <w:tcPr>
+            <w:tcW w:w="0" w:type="auto"/>
+            <w:tcBorders>
+              <w:top w:val="nil"/>
+              <w:left w:val="nil"/>
+              <w:bottom w:val="nil"/>
+              <w:right w:val="nil"/>
+            </w:tcBorders>
+            <w:shd w:val="clear" w:color="auto" w:fill="auto"/>
+            <w:noWrap/>
+            <w:vAlign w:val="bottom"/>
+            <w:hideMark/>
+          </w:tcPr>
+          <w:p>
+            <w:pPr>
+              <w:rPr>
+                <w:rFonts w:ascii="Calibri" w:eastAsia="Times New Roman" w:hAnsi="Calibri" w:cs="Calibri"/>
+                <w:color w:val="000000"/>
+                <w:sz w:val="18"/>
+                <w:szCs w:val="18"/>
+              </w:rPr>
+            </w:pPr>
+            <w:r>
+              <w:rPr>
+                <w:rFonts w:ascii="Calibri" w:eastAsia="Times New Roman" w:hAnsi="Calibri" w:cs="Calibri"/>
+                <w:color w:val="000000"/>
+                <w:sz w:val="18"/>
+                <w:szCs w:val="18"/>
+              </w:rPr>
+              <w:t>-----</w:t>
+            </w:r>
+          </w:p>
+        </w:tc>
+        <w:tc>
+          <w:tcPr>
+            <w:tcW w:w="0" w:type="auto"/>
+            <w:tcBorders>
+              <w:top w:val="nil"/>
+              <w:left w:val="nil"/>
+              <w:bottom w:val="nil"/>
+              <w:right w:val="nil"/>
+            </w:tcBorders>
+            <w:shd w:val="clear" w:color="auto" w:fill="auto"/>
+            <w:noWrap/>
+            <w:vAlign w:val="bottom"/>
+            <w:hideMark/>
+          </w:tcPr>
+          <w:p>
+            <w:pPr>
+              <w:rPr>
+                <w:rFonts w:ascii="Calibri" w:eastAsia="Times New Roman" w:hAnsi="Calibri" w:cs="Calibri"/>
+                <w:color w:val="000000"/>
+                <w:sz w:val="18"/>
+                <w:szCs w:val="18"/>
+              </w:rPr>
+            </w:pPr>
+            <w:r>
+              <w:rPr>
+                <w:rFonts w:ascii="Calibri" w:eastAsia="Times New Roman" w:hAnsi="Calibri" w:cs="Calibri"/>
+                <w:color w:val="000000"/>
+                <w:sz w:val="18"/>
+                <w:szCs w:val="18"/>
+              </w:rPr>
+              <w:t>Aragonite saturation (Ω, ratio)</w:t>
+            </w:r>
+          </w:p>
+        </w:tc>
+        <w:tc>
+          <w:tcPr>
+            <w:tcW w:w="0" w:type="auto"/>
+            <w:tcBorders>
+              <w:top w:val="nil"/>
+              <w:left w:val="nil"/>
+              <w:bottom w:val="nil"/>
+              <w:right w:val="nil"/>
+            </w:tcBorders>
+            <w:shd w:val="clear" w:color="auto" w:fill="auto"/>
+            <w:noWrap/>
+            <w:vAlign w:val="bottom"/>
+            <w:hideMark/>
+          </w:tcPr>
+          <w:p>
+            <w:pPr>
+              <w:rPr>
+                <w:rFonts w:ascii="Calibri" w:eastAsia="Times New Roman" w:hAnsi="Calibri" w:cs="Calibri"/>
+                <w:color w:val="000000"/>
+                <w:sz w:val="18"/>
+                <w:szCs w:val="18"/>
+              </w:rPr>
+            </w:pPr>
+            <w:r>
+              <w:rPr>
+                <w:rFonts w:ascii="Calibri" w:eastAsia="Times New Roman" w:hAnsi="Calibri" w:cs="Calibri"/>
+                <w:color w:val="000000"/>
+                <w:sz w:val="18"/>
+                <w:szCs w:val="18"/>
+              </w:rPr>
+              <w:t>not limiting</w:t>
+            </w:r>
+          </w:p>
+        </w:tc>
+        <w:tc>
+          <w:tcPr>
+            <w:tcW w:w="0" w:type="auto"/>
+            <w:tcBorders>
+              <w:top w:val="nil"/>
+              <w:left w:val="nil"/>
+              <w:bottom w:val="nil"/>
+              <w:right w:val="nil"/>
+            </w:tcBorders>
+            <w:shd w:val="clear" w:color="auto" w:fill="auto"/>
+            <w:noWrap/>
+            <w:vAlign w:val="bottom"/>
+            <w:hideMark/>
+          </w:tcPr>
+          <w:p>
+            <w:pPr>
+              <w:rPr>
+                <w:rFonts w:ascii="Calibri" w:eastAsia="Times New Roman" w:hAnsi="Calibri" w:cs="Calibri"/>
+                <w:color w:val="000000"/>
+                <w:sz w:val="18"/>
+                <w:szCs w:val="18"/>
+              </w:rPr>
+            </w:pPr>
+            <w:r>
+              <w:rPr>
+                <w:rFonts w:ascii="Calibri" w:eastAsia="Times New Roman" w:hAnsi="Calibri" w:cs="Calibri"/>
+                <w:color w:val="000000"/>
+                <w:sz w:val="18"/>
+                <w:szCs w:val="18"/>
+              </w:rPr>
+              <w:t>&lt; 1.75</w:t>
+            </w:r>
+          </w:p>
+        </w:tc>
+        <w:tc>
+          <w:tcPr>
+            <w:tcW w:w="0" w:type="auto"/>
+            <w:tcBorders>
+              <w:top w:val="nil"/>
+              <w:left w:val="nil"/>
+              <w:bottom w:val="nil"/>
+              <w:right w:val="nil"/>
+            </w:tcBorders>
+            <w:shd w:val="clear" w:color="auto" w:fill="auto"/>
+            <w:noWrap/>
+            <w:vAlign w:val="bottom"/>
+            <w:hideMark/>
+          </w:tcPr>
+          <w:p>
+            <w:pPr>
+              <w:rPr>
+                <w:rFonts w:ascii="Calibri" w:eastAsia="Times New Roman" w:hAnsi="Calibri" w:cs="Calibri"/>
+                <w:color w:val="000000"/>
+                <w:sz w:val="18"/>
+                <w:szCs w:val="18"/>
+              </w:rPr>
+            </w:pPr>
+            <w:r>
+              <w:rPr>
+                <w:rFonts w:ascii="Calibri" w:eastAsia="Times New Roman" w:hAnsi="Calibri" w:cs="Calibri"/>
+                <w:color w:val="000000"/>
+                <w:sz w:val="18"/>
+                <w:szCs w:val="18"/>
+              </w:rPr>
+              <w:t>Barton et al. (2015)</w:t>
+            </w:r>
+          </w:p>
+        </w:tc>
+      </w:tr>
+      <w:tr>
+        <w:trPr>
+          <w:trHeight w:val="320"/>
+        </w:trPr>
+        <w:tc>
+          <w:tcPr>
+            <w:tcW w:w="0" w:type="auto"/>
+            <w:tcBorders>
+              <w:top w:val="nil"/>
+              <w:left w:val="nil"/>
+              <w:bottom w:val="nil"/>
+              <w:right w:val="nil"/>
+            </w:tcBorders>
+            <w:shd w:val="clear" w:color="auto" w:fill="auto"/>
+            <w:noWrap/>
+            <w:vAlign w:val="bottom"/>
+            <w:hideMark/>
+          </w:tcPr>
+          <w:p>
+            <w:pPr>
+              <w:rPr>
+                <w:rFonts w:ascii="Calibri" w:eastAsia="Times New Roman" w:hAnsi="Calibri" w:cs="Calibri"/>
+                <w:color w:val="000000"/>
+                <w:sz w:val="18"/>
+                <w:szCs w:val="18"/>
+              </w:rPr>
+            </w:pPr>
+            <w:proofErr w:type="spellStart"/>
+            <w:r>
+              <w:rPr>
+                <w:rFonts w:ascii="Calibri" w:eastAsia="Times New Roman" w:hAnsi="Calibri" w:cs="Calibri"/>
+                <w:color w:val="000000"/>
+                <w:sz w:val="18"/>
+                <w:szCs w:val="18"/>
+              </w:rPr>
+              <w:t>uo</w:t>
+            </w:r>
+            <w:proofErr w:type="spellEnd"/>
+            <w:r>
+              <w:rPr>
+                <w:rFonts w:ascii="Calibri" w:eastAsia="Times New Roman" w:hAnsi="Calibri" w:cs="Calibri"/>
+                <w:color w:val="000000"/>
+                <w:sz w:val="18"/>
+                <w:szCs w:val="18"/>
+              </w:rPr>
+              <w:t xml:space="preserve"> / </w:t>
+            </w:r>
+            <w:proofErr w:type="spellStart"/>
+            <w:r>
+              <w:rPr>
+                <w:rFonts w:ascii="Calibri" w:eastAsia="Times New Roman" w:hAnsi="Calibri" w:cs="Calibri"/>
+                <w:color w:val="000000"/>
+                <w:sz w:val="18"/>
+                <w:szCs w:val="18"/>
+              </w:rPr>
+              <w:t>vo</w:t>
+            </w:r>
+            <w:proofErr w:type="spellEnd"/>
+            <w:r>
+              <w:rPr>
+                <w:rFonts w:ascii="Calibri" w:eastAsia="Times New Roman" w:hAnsi="Calibri" w:cs="Calibri"/>
+                <w:color w:val="000000"/>
+                <w:sz w:val="18"/>
+                <w:szCs w:val="18"/>
+              </w:rPr>
+              <w:t xml:space="preserve"> (m/s)</w:t>
+            </w:r>
+          </w:p>
+        </w:tc>
+        <w:tc>
+          <w:tcPr>
+            <w:tcW w:w="0" w:type="auto"/>
+            <w:tcBorders>
+              <w:top w:val="nil"/>
+              <w:left w:val="nil"/>
+              <w:bottom w:val="nil"/>
+              <w:right w:val="nil"/>
+            </w:tcBorders>
+            <w:shd w:val="clear" w:color="auto" w:fill="auto"/>
+            <w:noWrap/>
+            <w:vAlign w:val="bottom"/>
+            <w:hideMark/>
+          </w:tcPr>
+          <w:p>
+            <w:pPr>
+              <w:rPr>
+                <w:rFonts w:ascii="Calibri" w:eastAsia="Times New Roman" w:hAnsi="Calibri" w:cs="Calibri"/>
+                <w:color w:val="000000"/>
+                <w:sz w:val="18"/>
+                <w:szCs w:val="18"/>
+              </w:rPr>
+            </w:pPr>
+            <w:r>
+              <w:rPr>
+                <w:rFonts w:ascii="Calibri" w:eastAsia="Times New Roman" w:hAnsi="Calibri" w:cs="Calibri"/>
+                <w:color w:val="000000"/>
+                <w:sz w:val="18"/>
+                <w:szCs w:val="18"/>
+              </w:rPr>
+              <w:t>Current speed (m/s)</w:t>
+            </w:r>
+            <w:r>
+              <w:rPr>
+                <w:rFonts w:ascii="Calibri" w:eastAsia="Times New Roman" w:hAnsi="Calibri" w:cs="Calibri"/>
+                <w:b/>
+                <w:bCs/>
+                <w:color w:val="000000"/>
+                <w:sz w:val="18"/>
+                <w:szCs w:val="18"/>
+                <w:vertAlign w:val="superscript"/>
+              </w:rPr>
+              <w:t xml:space="preserve"> </w:t>
+            </w:r>
+            <w:r>
+              <w:rPr>
+                <w:rFonts w:ascii="Calibri" w:eastAsia="Times New Roman" w:hAnsi="Calibri" w:cs="Calibri"/>
+                <w:b/>
+                <w:bCs/>
+                <w:color w:val="000000"/>
+                <w:sz w:val="18"/>
+                <w:szCs w:val="18"/>
+                <w:vertAlign w:val="superscript"/>
+              </w:rPr>
+              <w:t>3</w:t>
+            </w:r>
+          </w:p>
+        </w:tc>
+        <w:tc>
+          <w:tcPr>
+            <w:tcW w:w="0" w:type="auto"/>
+            <w:tcBorders>
+              <w:top w:val="nil"/>
+              <w:left w:val="nil"/>
+              <w:bottom w:val="nil"/>
+              <w:right w:val="nil"/>
+            </w:tcBorders>
+            <w:shd w:val="clear" w:color="auto" w:fill="auto"/>
+            <w:noWrap/>
+            <w:vAlign w:val="bottom"/>
+            <w:hideMark/>
+          </w:tcPr>
+          <w:p>
+            <w:pPr>
+              <w:rPr>
+                <w:rFonts w:ascii="Calibri" w:eastAsia="Times New Roman" w:hAnsi="Calibri" w:cs="Calibri"/>
+                <w:color w:val="000000"/>
+                <w:sz w:val="18"/>
+                <w:szCs w:val="18"/>
+              </w:rPr>
+            </w:pPr>
+            <w:r>
+              <w:rPr>
+                <w:rFonts w:ascii="Calibri" w:eastAsia="Times New Roman" w:hAnsi="Calibri" w:cs="Calibri"/>
+                <w:color w:val="000000"/>
+                <w:sz w:val="18"/>
+                <w:szCs w:val="18"/>
+              </w:rPr>
+              <w:t>0.04 - 1.0 m/s</w:t>
+            </w:r>
+          </w:p>
+        </w:tc>
+        <w:tc>
+          <w:tcPr>
+            <w:tcW w:w="0" w:type="auto"/>
+            <w:tcBorders>
+              <w:top w:val="nil"/>
+              <w:left w:val="nil"/>
+              <w:bottom w:val="nil"/>
+              <w:right w:val="nil"/>
+            </w:tcBorders>
+            <w:shd w:val="clear" w:color="auto" w:fill="auto"/>
+            <w:noWrap/>
+            <w:vAlign w:val="bottom"/>
+            <w:hideMark/>
+          </w:tcPr>
+          <w:p>
+            <w:pPr>
+              <w:rPr>
+                <w:rFonts w:ascii="Calibri" w:eastAsia="Times New Roman" w:hAnsi="Calibri" w:cs="Calibri"/>
+                <w:color w:val="000000"/>
+                <w:sz w:val="18"/>
+                <w:szCs w:val="18"/>
+              </w:rPr>
+            </w:pPr>
+            <w:r>
+              <w:rPr>
+                <w:rFonts w:ascii="Calibri" w:eastAsia="Times New Roman" w:hAnsi="Calibri" w:cs="Calibri"/>
+                <w:color w:val="000000"/>
+                <w:sz w:val="18"/>
+                <w:szCs w:val="18"/>
+              </w:rPr>
+              <w:t>0.04 - 1.0 m/s</w:t>
+            </w:r>
+          </w:p>
+        </w:tc>
+        <w:tc>
+          <w:tcPr>
+            <w:tcW w:w="0" w:type="auto"/>
+            <w:tcBorders>
+              <w:top w:val="nil"/>
+              <w:left w:val="nil"/>
+              <w:bottom w:val="nil"/>
+              <w:right w:val="nil"/>
+            </w:tcBorders>
+            <w:shd w:val="clear" w:color="auto" w:fill="auto"/>
+            <w:noWrap/>
+            <w:vAlign w:val="bottom"/>
+            <w:hideMark/>
+          </w:tcPr>
+          <w:p>
+            <w:pPr>
+              <w:rPr>
+                <w:rFonts w:ascii="Calibri" w:eastAsia="Times New Roman" w:hAnsi="Calibri" w:cs="Calibri"/>
+                <w:color w:val="000000"/>
+                <w:sz w:val="18"/>
+                <w:szCs w:val="18"/>
+              </w:rPr>
+            </w:pPr>
+            <w:r>
+              <w:rPr>
+                <w:rFonts w:ascii="Calibri" w:eastAsia="Times New Roman" w:hAnsi="Calibri" w:cs="Calibri"/>
+                <w:color w:val="000000"/>
+                <w:sz w:val="18"/>
+                <w:szCs w:val="18"/>
+              </w:rPr>
+              <w:t>Froehlich et al. (2017)</w:t>
+            </w:r>
+          </w:p>
+        </w:tc>
+      </w:tr>
+      <w:tr>
+        <w:trPr>
+          <w:trHeight w:val="320"/>
+        </w:trPr>
+        <w:tc>
+          <w:tcPr>
+            <w:tcW w:w="0" w:type="auto"/>
+            <w:tcBorders>
+              <w:top w:val="nil"/>
+              <w:left w:val="nil"/>
+              <w:bottom w:val="nil"/>
+              <w:right w:val="nil"/>
+            </w:tcBorders>
+            <w:shd w:val="clear" w:color="auto" w:fill="auto"/>
+            <w:noWrap/>
+            <w:vAlign w:val="bottom"/>
+            <w:hideMark/>
+          </w:tcPr>
+          <w:p>
+            <w:pPr>
+              <w:rPr>
+                <w:rFonts w:ascii="Calibri" w:eastAsia="Times New Roman" w:hAnsi="Calibri" w:cs="Calibri"/>
+                <w:color w:val="000000"/>
+                <w:sz w:val="18"/>
+                <w:szCs w:val="18"/>
+              </w:rPr>
+            </w:pPr>
+            <w:r>
+              <w:rPr>
+                <w:rFonts w:ascii="Calibri" w:eastAsia="Times New Roman" w:hAnsi="Calibri" w:cs="Calibri"/>
+                <w:color w:val="000000"/>
+                <w:sz w:val="18"/>
+                <w:szCs w:val="18"/>
+              </w:rPr>
+              <w:t>Hs (m)</w:t>
+            </w:r>
+          </w:p>
+        </w:tc>
+        <w:tc>
+          <w:tcPr>
+            <w:tcW w:w="0" w:type="auto"/>
+            <w:tcBorders>
+              <w:top w:val="nil"/>
+              <w:left w:val="nil"/>
+              <w:bottom w:val="nil"/>
+              <w:right w:val="nil"/>
+            </w:tcBorders>
+            <w:shd w:val="clear" w:color="auto" w:fill="auto"/>
+            <w:noWrap/>
+            <w:vAlign w:val="bottom"/>
+            <w:hideMark/>
+          </w:tcPr>
+          <w:p>
+            <w:pPr>
+              <w:rPr>
+                <w:rFonts w:ascii="Calibri" w:eastAsia="Times New Roman" w:hAnsi="Calibri" w:cs="Calibri"/>
+                <w:color w:val="000000"/>
+                <w:sz w:val="18"/>
+                <w:szCs w:val="18"/>
+              </w:rPr>
+            </w:pPr>
+            <w:r>
+              <w:rPr>
+                <w:rFonts w:ascii="Calibri" w:eastAsia="Times New Roman" w:hAnsi="Calibri" w:cs="Calibri"/>
+                <w:color w:val="000000"/>
+                <w:sz w:val="18"/>
+                <w:szCs w:val="18"/>
+              </w:rPr>
+              <w:t>Significant wave height (m)</w:t>
+            </w:r>
+            <w:r>
+              <w:rPr>
+                <w:rFonts w:ascii="Calibri" w:eastAsia="Times New Roman" w:hAnsi="Calibri" w:cs="Calibri"/>
+                <w:b/>
+                <w:bCs/>
+                <w:color w:val="000000"/>
+                <w:sz w:val="18"/>
+                <w:szCs w:val="18"/>
+                <w:vertAlign w:val="superscript"/>
+              </w:rPr>
+              <w:t xml:space="preserve"> </w:t>
+            </w:r>
+            <w:r>
+              <w:rPr>
+                <w:rFonts w:ascii="Calibri" w:eastAsia="Times New Roman" w:hAnsi="Calibri" w:cs="Calibri"/>
+                <w:b/>
+                <w:bCs/>
+                <w:color w:val="000000"/>
+                <w:sz w:val="18"/>
+                <w:szCs w:val="18"/>
+                <w:vertAlign w:val="superscript"/>
+              </w:rPr>
+              <w:t>4</w:t>
+            </w:r>
+          </w:p>
+        </w:tc>
+        <w:tc>
+          <w:tcPr>
+            <w:tcW w:w="0" w:type="auto"/>
+            <w:tcBorders>
+              <w:top w:val="nil"/>
+              <w:left w:val="nil"/>
+              <w:bottom w:val="nil"/>
+              <w:right w:val="nil"/>
+            </w:tcBorders>
+            <w:shd w:val="clear" w:color="auto" w:fill="auto"/>
+            <w:noWrap/>
+            <w:vAlign w:val="bottom"/>
+            <w:hideMark/>
+          </w:tcPr>
+          <w:p>
+            <w:pPr>
+              <w:rPr>
+                <w:rFonts w:ascii="Calibri" w:eastAsia="Times New Roman" w:hAnsi="Calibri" w:cs="Calibri"/>
+                <w:color w:val="000000"/>
+                <w:sz w:val="18"/>
+                <w:szCs w:val="18"/>
+              </w:rPr>
+            </w:pPr>
+            <w:r>
+              <w:rPr>
+                <w:rFonts w:ascii="Calibri" w:eastAsia="Times New Roman" w:hAnsi="Calibri" w:cs="Calibri"/>
+                <w:color w:val="000000"/>
+                <w:sz w:val="18"/>
+                <w:szCs w:val="18"/>
+              </w:rPr>
+              <w:t>&lt; 5 m</w:t>
+            </w:r>
+          </w:p>
+        </w:tc>
+        <w:tc>
+          <w:tcPr>
+            <w:tcW w:w="0" w:type="auto"/>
+            <w:tcBorders>
+              <w:top w:val="nil"/>
+              <w:left w:val="nil"/>
+              <w:bottom w:val="nil"/>
+              <w:right w:val="nil"/>
+            </w:tcBorders>
+            <w:shd w:val="clear" w:color="auto" w:fill="auto"/>
+            <w:noWrap/>
+            <w:vAlign w:val="bottom"/>
+            <w:hideMark/>
+          </w:tcPr>
+          <w:p>
+            <w:pPr>
+              <w:rPr>
+                <w:rFonts w:ascii="Calibri" w:eastAsia="Times New Roman" w:hAnsi="Calibri" w:cs="Calibri"/>
+                <w:color w:val="000000"/>
+                <w:sz w:val="18"/>
+                <w:szCs w:val="18"/>
+              </w:rPr>
+            </w:pPr>
+            <w:r>
+              <w:rPr>
+                <w:rFonts w:ascii="Calibri" w:eastAsia="Times New Roman" w:hAnsi="Calibri" w:cs="Calibri"/>
+                <w:color w:val="000000"/>
+                <w:sz w:val="18"/>
+                <w:szCs w:val="18"/>
+              </w:rPr>
+              <w:t>&lt; 5 m</w:t>
+            </w:r>
+          </w:p>
+        </w:tc>
+        <w:tc>
+          <w:tcPr>
+            <w:tcW w:w="0" w:type="auto"/>
+            <w:tcBorders>
+              <w:top w:val="nil"/>
+              <w:left w:val="nil"/>
+              <w:bottom w:val="nil"/>
+              <w:right w:val="nil"/>
+            </w:tcBorders>
+            <w:shd w:val="clear" w:color="auto" w:fill="auto"/>
+            <w:noWrap/>
+            <w:vAlign w:val="bottom"/>
+            <w:hideMark/>
+          </w:tcPr>
+          <w:p>
+            <w:pPr>
+              <w:rPr>
+                <w:rFonts w:ascii="Calibri" w:eastAsia="Times New Roman" w:hAnsi="Calibri" w:cs="Calibri"/>
+                <w:color w:val="000000"/>
+                <w:sz w:val="18"/>
+                <w:szCs w:val="18"/>
+              </w:rPr>
+            </w:pPr>
+            <w:r>
+              <w:rPr>
+                <w:rFonts w:ascii="Calibri" w:eastAsia="Times New Roman" w:hAnsi="Calibri" w:cs="Calibri"/>
+                <w:color w:val="000000"/>
+                <w:sz w:val="18"/>
+                <w:szCs w:val="18"/>
+              </w:rPr>
+              <w:t>Froehlich et al. (2017)</w:t>
+            </w:r>
+          </w:p>
+        </w:tc>
+      </w:tr>
+    </w:tbl>
+    <w:p>
+      <w:pPr>
+        <w:rPr>
+          <w:sz w:val="20"/>
+          <w:szCs w:val="20"/>
+        </w:rPr>
+      </w:pPr>
+    </w:p>
     <w:p>
       <w:pPr>
         <w:rPr>
@@ -10787,6 +12863,108 @@
         </w:rPr>
         <w:t xml:space="preserve"> All variables reflect values at the ocean surface.</w:t>
       </w:r>
+    </w:p>
+    <w:p>
+      <w:pPr>
+        <w:rPr>
+          <w:sz w:val="20"/>
+          <w:szCs w:val="20"/>
+        </w:rPr>
+      </w:pPr>
+      <w:r>
+        <w:rPr>
+          <w:sz w:val="20"/>
+          <w:szCs w:val="20"/>
+          <w:vertAlign w:val="superscript"/>
+        </w:rPr>
+        <w:t>3</w:t>
+      </w:r>
+      <w:r>
+        <w:rPr>
+          <w:sz w:val="20"/>
+          <w:szCs w:val="20"/>
+        </w:rPr>
+        <w:t xml:space="preserve"> </w:t>
+      </w:r>
+      <w:r>
+        <w:rPr>
+          <w:sz w:val="20"/>
+          <w:szCs w:val="20"/>
+        </w:rPr>
+        <w:t>Derived from the x (</w:t>
+      </w:r>
+      <w:proofErr w:type="spellStart"/>
+      <w:r>
+        <w:rPr>
+          <w:sz w:val="20"/>
+          <w:szCs w:val="20"/>
+        </w:rPr>
+        <w:t>uo</w:t>
+      </w:r>
+      <w:proofErr w:type="spellEnd"/>
+      <w:r>
+        <w:rPr>
+          <w:sz w:val="20"/>
+          <w:szCs w:val="20"/>
+        </w:rPr>
+        <w:t>) and y (</w:t>
+      </w:r>
+      <w:proofErr w:type="spellStart"/>
+      <w:r>
+        <w:rPr>
+          <w:sz w:val="20"/>
+          <w:szCs w:val="20"/>
+        </w:rPr>
+        <w:t>vo</w:t>
+      </w:r>
+      <w:proofErr w:type="spellEnd"/>
+      <w:r>
+        <w:rPr>
+          <w:sz w:val="20"/>
+          <w:szCs w:val="20"/>
+        </w:rPr>
+        <w:t>) velocity components.</w:t>
+      </w:r>
+    </w:p>
+    <w:p>
+      <w:pPr>
+        <w:rPr>
+          <w:sz w:val="20"/>
+          <w:szCs w:val="20"/>
+        </w:rPr>
+      </w:pPr>
+      <w:r>
+        <w:rPr>
+          <w:sz w:val="20"/>
+          <w:szCs w:val="20"/>
+          <w:vertAlign w:val="superscript"/>
+        </w:rPr>
+        <w:t>4</w:t>
+      </w:r>
+      <w:r>
+        <w:rPr>
+          <w:sz w:val="20"/>
+          <w:szCs w:val="20"/>
+        </w:rPr>
+        <w:t xml:space="preserve"> </w:t>
+      </w:r>
+      <w:r>
+        <w:rPr>
+          <w:sz w:val="20"/>
+          <w:szCs w:val="20"/>
+        </w:rPr>
+        <w:t>From Song et al.</w:t>
+      </w:r>
+      <w:bookmarkStart w:id="0" w:name="_GoBack"/>
+      <w:bookmarkEnd w:id="0"/>
+    </w:p>
+    <w:p>
+      <w:pPr>
+        <w:rPr>
+          <w:sz w:val="20"/>
+          <w:szCs w:val="20"/>
+        </w:rPr>
+      </w:pPr>
     </w:p>
     <w:p>
       <w:pPr>
@@ -10893,6 +13071,7 @@
         </w:rPr>
         <w:t xml:space="preserve"> using the </w:t>
       </w:r>
+      <w:proofErr w:type="spellStart"/>
       <w:r>
         <w:rPr>
           <w:rFonts w:eastAsia="Times New Roman" w:cstheme="minorHAnsi"/>
@@ -10901,6 +13080,7 @@
         </w:rPr>
         <w:t>seacarb</w:t>
       </w:r>
+      <w:proofErr w:type="spellEnd"/>
       <w:r>
         <w:rPr>
           <w:rFonts w:eastAsia="Times New Roman" w:cstheme="minorHAnsi"/>
@@ -11058,14 +13238,25 @@
                 <w:szCs w:val="20"/>
               </w:rPr>
             </w:pPr>
-            <w:r>
-              <w:rPr>
-                <w:rFonts w:ascii="Calibri" w:eastAsia="Times New Roman" w:hAnsi="Calibri" w:cs="Calibri"/>
-                <w:color w:val="000000"/>
-                <w:sz w:val="20"/>
-                <w:szCs w:val="20"/>
-              </w:rPr>
-              <w:t>tos (K)</w:t>
+            <w:proofErr w:type="spellStart"/>
+            <w:r>
+              <w:rPr>
+                <w:rFonts w:ascii="Calibri" w:eastAsia="Times New Roman" w:hAnsi="Calibri" w:cs="Calibri"/>
+                <w:color w:val="000000"/>
+                <w:sz w:val="20"/>
+                <w:szCs w:val="20"/>
+              </w:rPr>
+              <w:t>tos</w:t>
+            </w:r>
+            <w:proofErr w:type="spellEnd"/>
+            <w:r>
+              <w:rPr>
+                <w:rFonts w:ascii="Calibri" w:eastAsia="Times New Roman" w:hAnsi="Calibri" w:cs="Calibri"/>
+                <w:color w:val="000000"/>
+                <w:sz w:val="20"/>
+                <w:szCs w:val="20"/>
+              </w:rPr>
+              <w:t xml:space="preserve"> (K)</w:t>
             </w:r>
           </w:p>
         </w:tc>
@@ -11138,7 +13329,27 @@
                 <w:sz w:val="20"/>
                 <w:szCs w:val="20"/>
               </w:rPr>
-              <w:t>so (psu)</w:t>
+              <w:t>so (</w:t>
+            </w:r>
+            <w:proofErr w:type="spellStart"/>
+            <w:r>
+              <w:rPr>
+                <w:rFonts w:ascii="Calibri" w:eastAsia="Times New Roman" w:hAnsi="Calibri" w:cs="Calibri"/>
+                <w:color w:val="000000"/>
+                <w:sz w:val="20"/>
+                <w:szCs w:val="20"/>
+              </w:rPr>
+              <w:t>psu</w:t>
+            </w:r>
+            <w:proofErr w:type="spellEnd"/>
+            <w:r>
+              <w:rPr>
+                <w:rFonts w:ascii="Calibri" w:eastAsia="Times New Roman" w:hAnsi="Calibri" w:cs="Calibri"/>
+                <w:color w:val="000000"/>
+                <w:sz w:val="20"/>
+                <w:szCs w:val="20"/>
+              </w:rPr>
+              <w:t>)</w:t>
             </w:r>
           </w:p>
         </w:tc>
@@ -11172,7 +13383,27 @@
                 <w:sz w:val="20"/>
                 <w:szCs w:val="20"/>
               </w:rPr>
-              <w:t>Salinity (psu)</w:t>
+              <w:t>Salinity (</w:t>
+            </w:r>
+            <w:proofErr w:type="spellStart"/>
+            <w:r>
+              <w:rPr>
+                <w:rFonts w:ascii="Calibri" w:eastAsia="Times New Roman" w:hAnsi="Calibri" w:cs="Calibri"/>
+                <w:color w:val="000000"/>
+                <w:sz w:val="20"/>
+                <w:szCs w:val="20"/>
+              </w:rPr>
+              <w:t>psu</w:t>
+            </w:r>
+            <w:proofErr w:type="spellEnd"/>
+            <w:r>
+              <w:rPr>
+                <w:rFonts w:ascii="Calibri" w:eastAsia="Times New Roman" w:hAnsi="Calibri" w:cs="Calibri"/>
+                <w:color w:val="000000"/>
+                <w:sz w:val="20"/>
+                <w:szCs w:val="20"/>
+              </w:rPr>
+              <w:t>)</w:t>
             </w:r>
           </w:p>
         </w:tc>
@@ -11263,7 +13494,27 @@
                 <w:sz w:val="20"/>
                 <w:szCs w:val="20"/>
               </w:rPr>
-              <w:t>1 atm)</w:t>
+              <w:t xml:space="preserve">1 </w:t>
+            </w:r>
+            <w:proofErr w:type="spellStart"/>
+            <w:r>
+              <w:rPr>
+                <w:rFonts w:ascii="Calibri" w:eastAsia="Times New Roman" w:hAnsi="Calibri" w:cs="Calibri"/>
+                <w:color w:val="000000"/>
+                <w:sz w:val="20"/>
+                <w:szCs w:val="20"/>
+              </w:rPr>
+              <w:t>atm</w:t>
+            </w:r>
+            <w:proofErr w:type="spellEnd"/>
+            <w:r>
+              <w:rPr>
+                <w:rFonts w:ascii="Calibri" w:eastAsia="Times New Roman" w:hAnsi="Calibri" w:cs="Calibri"/>
+                <w:color w:val="000000"/>
+                <w:sz w:val="20"/>
+                <w:szCs w:val="20"/>
+              </w:rPr>
+              <w:t>)</w:t>
             </w:r>
           </w:p>
         </w:tc>
@@ -11402,7 +13653,27 @@
                 <w:sz w:val="20"/>
                 <w:szCs w:val="20"/>
               </w:rPr>
-              <w:t>po4 (mol/m</w:t>
+              <w:t>po4 (</w:t>
+            </w:r>
+            <w:proofErr w:type="spellStart"/>
+            <w:r>
+              <w:rPr>
+                <w:rFonts w:ascii="Calibri" w:eastAsia="Times New Roman" w:hAnsi="Calibri" w:cs="Calibri"/>
+                <w:color w:val="000000"/>
+                <w:sz w:val="20"/>
+                <w:szCs w:val="20"/>
+              </w:rPr>
+              <w:t>mol</w:t>
+            </w:r>
+            <w:proofErr w:type="spellEnd"/>
+            <w:r>
+              <w:rPr>
+                <w:rFonts w:ascii="Calibri" w:eastAsia="Times New Roman" w:hAnsi="Calibri" w:cs="Calibri"/>
+                <w:color w:val="000000"/>
+                <w:sz w:val="20"/>
+                <w:szCs w:val="20"/>
+              </w:rPr>
+              <w:t>/m</w:t>
             </w:r>
             <w:r>
               <w:rPr>
@@ -11455,7 +13726,27 @@
                 <w:sz w:val="20"/>
                 <w:szCs w:val="20"/>
               </w:rPr>
-              <w:t>Total phosphate concentration (mol/kg)</w:t>
+              <w:t>Total phosphate concentration (</w:t>
+            </w:r>
+            <w:proofErr w:type="spellStart"/>
+            <w:r>
+              <w:rPr>
+                <w:rFonts w:ascii="Calibri" w:eastAsia="Times New Roman" w:hAnsi="Calibri" w:cs="Calibri"/>
+                <w:color w:val="000000"/>
+                <w:sz w:val="20"/>
+                <w:szCs w:val="20"/>
+              </w:rPr>
+              <w:t>mol</w:t>
+            </w:r>
+            <w:proofErr w:type="spellEnd"/>
+            <w:r>
+              <w:rPr>
+                <w:rFonts w:ascii="Calibri" w:eastAsia="Times New Roman" w:hAnsi="Calibri" w:cs="Calibri"/>
+                <w:color w:val="000000"/>
+                <w:sz w:val="20"/>
+                <w:szCs w:val="20"/>
+              </w:rPr>
+              <w:t>/kg)</w:t>
             </w:r>
           </w:p>
         </w:tc>
@@ -11487,14 +13778,45 @@
                 <w:szCs w:val="20"/>
               </w:rPr>
             </w:pPr>
-            <w:r>
-              <w:rPr>
-                <w:rFonts w:ascii="Calibri" w:eastAsia="Times New Roman" w:hAnsi="Calibri" w:cs="Calibri"/>
-                <w:color w:val="000000"/>
-                <w:sz w:val="20"/>
-                <w:szCs w:val="20"/>
-              </w:rPr>
-              <w:t>si (mol/m</w:t>
+            <w:proofErr w:type="spellStart"/>
+            <w:r>
+              <w:rPr>
+                <w:rFonts w:ascii="Calibri" w:eastAsia="Times New Roman" w:hAnsi="Calibri" w:cs="Calibri"/>
+                <w:color w:val="000000"/>
+                <w:sz w:val="20"/>
+                <w:szCs w:val="20"/>
+              </w:rPr>
+              <w:t>si</w:t>
+            </w:r>
+            <w:proofErr w:type="spellEnd"/>
+            <w:r>
+              <w:rPr>
+                <w:rFonts w:ascii="Calibri" w:eastAsia="Times New Roman" w:hAnsi="Calibri" w:cs="Calibri"/>
+                <w:color w:val="000000"/>
+                <w:sz w:val="20"/>
+                <w:szCs w:val="20"/>
+              </w:rPr>
+              <w:t xml:space="preserve"> (</w:t>
+            </w:r>
+            <w:proofErr w:type="spellStart"/>
+            <w:r>
+              <w:rPr>
+                <w:rFonts w:ascii="Calibri" w:eastAsia="Times New Roman" w:hAnsi="Calibri" w:cs="Calibri"/>
+                <w:color w:val="000000"/>
+                <w:sz w:val="20"/>
+                <w:szCs w:val="20"/>
+              </w:rPr>
+              <w:t>mol</w:t>
+            </w:r>
+            <w:proofErr w:type="spellEnd"/>
+            <w:r>
+              <w:rPr>
+                <w:rFonts w:ascii="Calibri" w:eastAsia="Times New Roman" w:hAnsi="Calibri" w:cs="Calibri"/>
+                <w:color w:val="000000"/>
+                <w:sz w:val="20"/>
+                <w:szCs w:val="20"/>
+              </w:rPr>
+              <w:t>/m</w:t>
             </w:r>
             <w:r>
               <w:rPr>
@@ -11547,7 +13869,27 @@
                 <w:sz w:val="20"/>
                 <w:szCs w:val="20"/>
               </w:rPr>
-              <w:t>Total silicate concentration (mol/kg)</w:t>
+              <w:t>Total silicate concentration (</w:t>
+            </w:r>
+            <w:proofErr w:type="spellStart"/>
+            <w:r>
+              <w:rPr>
+                <w:rFonts w:ascii="Calibri" w:eastAsia="Times New Roman" w:hAnsi="Calibri" w:cs="Calibri"/>
+                <w:color w:val="000000"/>
+                <w:sz w:val="20"/>
+                <w:szCs w:val="20"/>
+              </w:rPr>
+              <w:t>mol</w:t>
+            </w:r>
+            <w:proofErr w:type="spellEnd"/>
+            <w:r>
+              <w:rPr>
+                <w:rFonts w:ascii="Calibri" w:eastAsia="Times New Roman" w:hAnsi="Calibri" w:cs="Calibri"/>
+                <w:color w:val="000000"/>
+                <w:sz w:val="20"/>
+                <w:szCs w:val="20"/>
+              </w:rPr>
+              <w:t>/kg)</w:t>
             </w:r>
           </w:p>
         </w:tc>
@@ -11659,7 +14001,27 @@
                 <w:sz w:val="20"/>
                 <w:szCs w:val="20"/>
               </w:rPr>
-              <w:t>talk (mol/m</w:t>
+              <w:t>talk (</w:t>
+            </w:r>
+            <w:proofErr w:type="spellStart"/>
+            <w:r>
+              <w:rPr>
+                <w:rFonts w:ascii="Calibri" w:eastAsia="Times New Roman" w:hAnsi="Calibri" w:cs="Calibri"/>
+                <w:color w:val="000000"/>
+                <w:sz w:val="20"/>
+                <w:szCs w:val="20"/>
+              </w:rPr>
+              <w:t>mol</w:t>
+            </w:r>
+            <w:proofErr w:type="spellEnd"/>
+            <w:r>
+              <w:rPr>
+                <w:rFonts w:ascii="Calibri" w:eastAsia="Times New Roman" w:hAnsi="Calibri" w:cs="Calibri"/>
+                <w:color w:val="000000"/>
+                <w:sz w:val="20"/>
+                <w:szCs w:val="20"/>
+              </w:rPr>
+              <w:t>/m</w:t>
             </w:r>
             <w:r>
               <w:rPr>
@@ -11713,7 +14075,27 @@
                 <w:sz w:val="20"/>
                 <w:szCs w:val="20"/>
               </w:rPr>
-              <w:t>Alkalinity (mol/kg)</w:t>
+              <w:t>Alkalinity (</w:t>
+            </w:r>
+            <w:proofErr w:type="spellStart"/>
+            <w:r>
+              <w:rPr>
+                <w:rFonts w:ascii="Calibri" w:eastAsia="Times New Roman" w:hAnsi="Calibri" w:cs="Calibri"/>
+                <w:color w:val="000000"/>
+                <w:sz w:val="20"/>
+                <w:szCs w:val="20"/>
+              </w:rPr>
+              <w:t>mol</w:t>
+            </w:r>
+            <w:proofErr w:type="spellEnd"/>
+            <w:r>
+              <w:rPr>
+                <w:rFonts w:ascii="Calibri" w:eastAsia="Times New Roman" w:hAnsi="Calibri" w:cs="Calibri"/>
+                <w:color w:val="000000"/>
+                <w:sz w:val="20"/>
+                <w:szCs w:val="20"/>
+              </w:rPr>
+              <w:t>/kg)</w:t>
             </w:r>
           </w:p>
         </w:tc>
@@ -11745,14 +14127,45 @@
                 <w:szCs w:val="20"/>
               </w:rPr>
             </w:pPr>
-            <w:r>
-              <w:rPr>
-                <w:rFonts w:ascii="Calibri" w:eastAsia="Times New Roman" w:hAnsi="Calibri" w:cs="Calibri"/>
-                <w:color w:val="000000"/>
-                <w:sz w:val="20"/>
-                <w:szCs w:val="20"/>
-              </w:rPr>
-              <w:t>dissic (mol/m</w:t>
+            <w:proofErr w:type="spellStart"/>
+            <w:r>
+              <w:rPr>
+                <w:rFonts w:ascii="Calibri" w:eastAsia="Times New Roman" w:hAnsi="Calibri" w:cs="Calibri"/>
+                <w:color w:val="000000"/>
+                <w:sz w:val="20"/>
+                <w:szCs w:val="20"/>
+              </w:rPr>
+              <w:t>dissic</w:t>
+            </w:r>
+            <w:proofErr w:type="spellEnd"/>
+            <w:r>
+              <w:rPr>
+                <w:rFonts w:ascii="Calibri" w:eastAsia="Times New Roman" w:hAnsi="Calibri" w:cs="Calibri"/>
+                <w:color w:val="000000"/>
+                <w:sz w:val="20"/>
+                <w:szCs w:val="20"/>
+              </w:rPr>
+              <w:t xml:space="preserve"> (</w:t>
+            </w:r>
+            <w:proofErr w:type="spellStart"/>
+            <w:r>
+              <w:rPr>
+                <w:rFonts w:ascii="Calibri" w:eastAsia="Times New Roman" w:hAnsi="Calibri" w:cs="Calibri"/>
+                <w:color w:val="000000"/>
+                <w:sz w:val="20"/>
+                <w:szCs w:val="20"/>
+              </w:rPr>
+              <w:t>mol</w:t>
+            </w:r>
+            <w:proofErr w:type="spellEnd"/>
+            <w:r>
+              <w:rPr>
+                <w:rFonts w:ascii="Calibri" w:eastAsia="Times New Roman" w:hAnsi="Calibri" w:cs="Calibri"/>
+                <w:color w:val="000000"/>
+                <w:sz w:val="20"/>
+                <w:szCs w:val="20"/>
+              </w:rPr>
+              <w:t>/m</w:t>
             </w:r>
             <w:r>
               <w:rPr>
@@ -11806,7 +14219,27 @@
                 <w:sz w:val="20"/>
                 <w:szCs w:val="20"/>
               </w:rPr>
-              <w:t>Dissolved inorganic carbon concentration (mol/kg)</w:t>
+              <w:t>Dissolved inorganic carbon concentration (</w:t>
+            </w:r>
+            <w:proofErr w:type="spellStart"/>
+            <w:r>
+              <w:rPr>
+                <w:rFonts w:ascii="Calibri" w:eastAsia="Times New Roman" w:hAnsi="Calibri" w:cs="Calibri"/>
+                <w:color w:val="000000"/>
+                <w:sz w:val="20"/>
+                <w:szCs w:val="20"/>
+              </w:rPr>
+              <w:t>mol</w:t>
+            </w:r>
+            <w:proofErr w:type="spellEnd"/>
+            <w:r>
+              <w:rPr>
+                <w:rFonts w:ascii="Calibri" w:eastAsia="Times New Roman" w:hAnsi="Calibri" w:cs="Calibri"/>
+                <w:color w:val="000000"/>
+                <w:sz w:val="20"/>
+                <w:szCs w:val="20"/>
+              </w:rPr>
+              <w:t>/kg)</w:t>
             </w:r>
           </w:p>
         </w:tc>
@@ -11979,14 +14412,25 @@
                 <w:szCs w:val="20"/>
               </w:rPr>
             </w:pPr>
-            <w:r>
-              <w:rPr>
-                <w:rFonts w:ascii="Calibri" w:eastAsia="Times New Roman" w:hAnsi="Calibri" w:cs="Calibri"/>
-                <w:color w:val="000000"/>
-                <w:sz w:val="20"/>
-                <w:szCs w:val="20"/>
-              </w:rPr>
-              <w:t>rhopoto (kg/m</w:t>
+            <w:proofErr w:type="spellStart"/>
+            <w:r>
+              <w:rPr>
+                <w:rFonts w:ascii="Calibri" w:eastAsia="Times New Roman" w:hAnsi="Calibri" w:cs="Calibri"/>
+                <w:color w:val="000000"/>
+                <w:sz w:val="20"/>
+                <w:szCs w:val="20"/>
+              </w:rPr>
+              <w:t>rhopoto</w:t>
+            </w:r>
+            <w:proofErr w:type="spellEnd"/>
+            <w:r>
+              <w:rPr>
+                <w:rFonts w:ascii="Calibri" w:eastAsia="Times New Roman" w:hAnsi="Calibri" w:cs="Calibri"/>
+                <w:color w:val="000000"/>
+                <w:sz w:val="20"/>
+                <w:szCs w:val="20"/>
+              </w:rPr>
+              <w:t xml:space="preserve"> (kg/m</w:t>
             </w:r>
             <w:r>
               <w:rPr>
@@ -12058,7 +14502,27 @@
                 <w:sz w:val="20"/>
                 <w:szCs w:val="20"/>
               </w:rPr>
-              <w:t>) - used to convert mol/m</w:t>
+              <w:t xml:space="preserve">) - used to convert </w:t>
+            </w:r>
+            <w:proofErr w:type="spellStart"/>
+            <w:r>
+              <w:rPr>
+                <w:rFonts w:ascii="Calibri" w:eastAsia="Times New Roman" w:hAnsi="Calibri" w:cs="Calibri"/>
+                <w:color w:val="000000"/>
+                <w:sz w:val="20"/>
+                <w:szCs w:val="20"/>
+              </w:rPr>
+              <w:t>mol</w:t>
+            </w:r>
+            <w:proofErr w:type="spellEnd"/>
+            <w:r>
+              <w:rPr>
+                <w:rFonts w:ascii="Calibri" w:eastAsia="Times New Roman" w:hAnsi="Calibri" w:cs="Calibri"/>
+                <w:color w:val="000000"/>
+                <w:sz w:val="20"/>
+                <w:szCs w:val="20"/>
+              </w:rPr>
+              <w:t>/m</w:t>
             </w:r>
             <w:r>
               <w:rPr>
@@ -12077,7 +14541,27 @@
                 <w:sz w:val="20"/>
                 <w:szCs w:val="20"/>
               </w:rPr>
-              <w:t xml:space="preserve"> to mol/kg</w:t>
+              <w:t xml:space="preserve"> to </w:t>
+            </w:r>
+            <w:proofErr w:type="spellStart"/>
+            <w:r>
+              <w:rPr>
+                <w:rFonts w:ascii="Calibri" w:eastAsia="Times New Roman" w:hAnsi="Calibri" w:cs="Calibri"/>
+                <w:color w:val="000000"/>
+                <w:sz w:val="20"/>
+                <w:szCs w:val="20"/>
+              </w:rPr>
+              <w:t>mol</w:t>
+            </w:r>
+            <w:proofErr w:type="spellEnd"/>
+            <w:r>
+              <w:rPr>
+                <w:rFonts w:ascii="Calibri" w:eastAsia="Times New Roman" w:hAnsi="Calibri" w:cs="Calibri"/>
+                <w:color w:val="000000"/>
+                <w:sz w:val="20"/>
+                <w:szCs w:val="20"/>
+              </w:rPr>
+              <w:t>/kg</w:t>
             </w:r>
           </w:p>
         </w:tc>
@@ -12864,14 +15348,25 @@
                 <w:szCs w:val="20"/>
               </w:rPr>
             </w:pPr>
-            <w:r>
-              <w:rPr>
-                <w:rFonts w:ascii="Calibri" w:eastAsia="Times New Roman" w:hAnsi="Calibri" w:cs="Calibri"/>
-                <w:color w:val="000000"/>
-                <w:sz w:val="20"/>
-                <w:szCs w:val="20"/>
-              </w:rPr>
-              <w:t>Quitasue√±o Bank</w:t>
+            <w:proofErr w:type="spellStart"/>
+            <w:r>
+              <w:rPr>
+                <w:rFonts w:ascii="Calibri" w:eastAsia="Times New Roman" w:hAnsi="Calibri" w:cs="Calibri"/>
+                <w:color w:val="000000"/>
+                <w:sz w:val="20"/>
+                <w:szCs w:val="20"/>
+              </w:rPr>
+              <w:t>Quitasue</w:t>
+            </w:r>
+            <w:proofErr w:type="spellEnd"/>
+            <w:r>
+              <w:rPr>
+                <w:rFonts w:ascii="Calibri" w:eastAsia="Times New Roman" w:hAnsi="Calibri" w:cs="Calibri"/>
+                <w:color w:val="000000"/>
+                <w:sz w:val="20"/>
+                <w:szCs w:val="20"/>
+              </w:rPr>
+              <w:t>√±o Bank</w:t>
             </w:r>
           </w:p>
         </w:tc>
@@ -12937,14 +15432,25 @@
                 <w:szCs w:val="20"/>
               </w:rPr>
             </w:pPr>
-            <w:r>
-              <w:rPr>
-                <w:rFonts w:ascii="Calibri" w:eastAsia="Times New Roman" w:hAnsi="Calibri" w:cs="Calibri"/>
-                <w:color w:val="000000"/>
-                <w:sz w:val="20"/>
-                <w:szCs w:val="20"/>
-              </w:rPr>
-              <w:t>Serranilla Bank</w:t>
+            <w:proofErr w:type="spellStart"/>
+            <w:r>
+              <w:rPr>
+                <w:rFonts w:ascii="Calibri" w:eastAsia="Times New Roman" w:hAnsi="Calibri" w:cs="Calibri"/>
+                <w:color w:val="000000"/>
+                <w:sz w:val="20"/>
+                <w:szCs w:val="20"/>
+              </w:rPr>
+              <w:t>Serranilla</w:t>
+            </w:r>
+            <w:proofErr w:type="spellEnd"/>
+            <w:r>
+              <w:rPr>
+                <w:rFonts w:ascii="Calibri" w:eastAsia="Times New Roman" w:hAnsi="Calibri" w:cs="Calibri"/>
+                <w:color w:val="000000"/>
+                <w:sz w:val="20"/>
+                <w:szCs w:val="20"/>
+              </w:rPr>
+              <w:t xml:space="preserve"> Bank</w:t>
             </w:r>
           </w:p>
         </w:tc>
@@ -13083,14 +15589,25 @@
                 <w:szCs w:val="20"/>
               </w:rPr>
             </w:pPr>
-            <w:r>
-              <w:rPr>
-                <w:rFonts w:ascii="Calibri" w:eastAsia="Times New Roman" w:hAnsi="Calibri" w:cs="Calibri"/>
-                <w:color w:val="000000"/>
-                <w:sz w:val="20"/>
-                <w:szCs w:val="20"/>
-              </w:rPr>
-              <w:t>Clipperton Island</w:t>
+            <w:proofErr w:type="spellStart"/>
+            <w:r>
+              <w:rPr>
+                <w:rFonts w:ascii="Calibri" w:eastAsia="Times New Roman" w:hAnsi="Calibri" w:cs="Calibri"/>
+                <w:color w:val="000000"/>
+                <w:sz w:val="20"/>
+                <w:szCs w:val="20"/>
+              </w:rPr>
+              <w:t>Clipperton</w:t>
+            </w:r>
+            <w:proofErr w:type="spellEnd"/>
+            <w:r>
+              <w:rPr>
+                <w:rFonts w:ascii="Calibri" w:eastAsia="Times New Roman" w:hAnsi="Calibri" w:cs="Calibri"/>
+                <w:color w:val="000000"/>
+                <w:sz w:val="20"/>
+                <w:szCs w:val="20"/>
+              </w:rPr>
+              <w:t xml:space="preserve"> Island</w:t>
             </w:r>
           </w:p>
         </w:tc>
@@ -13375,15 +15892,37 @@
                 <w:szCs w:val="20"/>
               </w:rPr>
             </w:pPr>
-            <w:r>
-              <w:rPr>
-                <w:rFonts w:ascii="Calibri" w:eastAsia="Times New Roman" w:hAnsi="Calibri" w:cs="Calibri"/>
-                <w:color w:val="000000"/>
-                <w:sz w:val="20"/>
-                <w:szCs w:val="20"/>
-              </w:rPr>
-              <w:t>Kergu√©len</w:t>
-            </w:r>
+            <w:proofErr w:type="spellStart"/>
+            <w:r>
+              <w:rPr>
+                <w:rFonts w:ascii="Calibri" w:eastAsia="Times New Roman" w:hAnsi="Calibri" w:cs="Calibri"/>
+                <w:color w:val="000000"/>
+                <w:sz w:val="20"/>
+                <w:szCs w:val="20"/>
+              </w:rPr>
+              <w:t>Kergu</w:t>
+            </w:r>
+            <w:proofErr w:type="spellEnd"/>
+            <w:r>
+              <w:rPr>
+                <w:rFonts w:ascii="Calibri" w:eastAsia="Times New Roman" w:hAnsi="Calibri" w:cs="Calibri"/>
+                <w:color w:val="000000"/>
+                <w:sz w:val="20"/>
+                <w:szCs w:val="20"/>
+              </w:rPr>
+              <w:t>√©</w:t>
+            </w:r>
+            <w:proofErr w:type="spellStart"/>
+            <w:r>
+              <w:rPr>
+                <w:rFonts w:ascii="Calibri" w:eastAsia="Times New Roman" w:hAnsi="Calibri" w:cs="Calibri"/>
+                <w:color w:val="000000"/>
+                <w:sz w:val="20"/>
+                <w:szCs w:val="20"/>
+              </w:rPr>
+              <w:t>len</w:t>
+            </w:r>
+            <w:proofErr w:type="spellEnd"/>
           </w:p>
         </w:tc>
       </w:tr>
@@ -14771,7 +17310,17 @@
                 <w:sz w:val="20"/>
                 <w:szCs w:val="20"/>
               </w:rPr>
-              <w:t>) - L</w:t>
+              <w:t xml:space="preserve">) - </w:t>
+            </w:r>
+            <w:proofErr w:type="spellStart"/>
+            <w:r>
+              <w:rPr>
+                <w:rFonts w:ascii="Calibri" w:eastAsia="Times New Roman" w:hAnsi="Calibri" w:cs="Calibri"/>
+                <w:color w:val="000000"/>
+                <w:sz w:val="20"/>
+                <w:szCs w:val="20"/>
+              </w:rPr>
+              <w:t>L</w:t>
             </w:r>
             <w:r>
               <w:rPr>
@@ -14783,6 +17332,7 @@
               </w:rPr>
               <w:t>inf</w:t>
             </w:r>
+            <w:proofErr w:type="spellEnd"/>
             <w:r>
               <w:rPr>
                 <w:rFonts w:ascii="Calibri" w:eastAsia="Times New Roman" w:hAnsi="Calibri" w:cs="Calibri"/>
@@ -14884,7 +17434,17 @@
                 <w:sz w:val="20"/>
                 <w:szCs w:val="20"/>
               </w:rPr>
-              <w:t>) - L</w:t>
+              <w:t xml:space="preserve">) - </w:t>
+            </w:r>
+            <w:proofErr w:type="spellStart"/>
+            <w:r>
+              <w:rPr>
+                <w:rFonts w:ascii="Calibri" w:eastAsia="Times New Roman" w:hAnsi="Calibri" w:cs="Calibri"/>
+                <w:color w:val="000000"/>
+                <w:sz w:val="20"/>
+                <w:szCs w:val="20"/>
+              </w:rPr>
+              <w:t>L</w:t>
             </w:r>
             <w:r>
               <w:rPr>
@@ -14896,6 +17456,7 @@
               </w:rPr>
               <w:t>inf</w:t>
             </w:r>
+            <w:proofErr w:type="spellEnd"/>
             <w:r>
               <w:rPr>
                 <w:rFonts w:ascii="Calibri" w:eastAsia="Times New Roman" w:hAnsi="Calibri" w:cs="Calibri"/>
@@ -15255,7 +17816,27 @@
                 <w:sz w:val="20"/>
                 <w:szCs w:val="20"/>
               </w:rPr>
-              <w:t>Time to harvest (yr)</w:t>
+              <w:t>Time to harvest (</w:t>
+            </w:r>
+            <w:proofErr w:type="spellStart"/>
+            <w:r>
+              <w:rPr>
+                <w:rFonts w:ascii="Calibri" w:eastAsia="Times New Roman" w:hAnsi="Calibri" w:cs="Calibri"/>
+                <w:color w:val="000000"/>
+                <w:sz w:val="20"/>
+                <w:szCs w:val="20"/>
+              </w:rPr>
+              <w:t>yr</w:t>
+            </w:r>
+            <w:proofErr w:type="spellEnd"/>
+            <w:r>
+              <w:rPr>
+                <w:rFonts w:ascii="Calibri" w:eastAsia="Times New Roman" w:hAnsi="Calibri" w:cs="Calibri"/>
+                <w:color w:val="000000"/>
+                <w:sz w:val="20"/>
+                <w:szCs w:val="20"/>
+              </w:rPr>
+              <w:t>)</w:t>
             </w:r>
           </w:p>
         </w:tc>
@@ -15405,7 +17986,27 @@
                 <w:sz w:val="20"/>
                 <w:szCs w:val="20"/>
               </w:rPr>
-              <w:t>Annual production (mt)</w:t>
+              <w:t>Annual production (</w:t>
+            </w:r>
+            <w:proofErr w:type="spellStart"/>
+            <w:r>
+              <w:rPr>
+                <w:rFonts w:ascii="Calibri" w:eastAsia="Times New Roman" w:hAnsi="Calibri" w:cs="Calibri"/>
+                <w:color w:val="000000"/>
+                <w:sz w:val="20"/>
+                <w:szCs w:val="20"/>
+              </w:rPr>
+              <w:t>mt</w:t>
+            </w:r>
+            <w:proofErr w:type="spellEnd"/>
+            <w:r>
+              <w:rPr>
+                <w:rFonts w:ascii="Calibri" w:eastAsia="Times New Roman" w:hAnsi="Calibri" w:cs="Calibri"/>
+                <w:color w:val="000000"/>
+                <w:sz w:val="20"/>
+                <w:szCs w:val="20"/>
+              </w:rPr>
+              <w:t>)</w:t>
             </w:r>
           </w:p>
         </w:tc>
@@ -15479,8 +18080,19 @@
                 <w:sz w:val="20"/>
                 <w:szCs w:val="20"/>
               </w:rPr>
-              <w:t>Annual revenues (USD) @ US$7,836/mt</w:t>
-            </w:r>
+              <w:t>Annual revenues (USD) @ US$7,836/</w:t>
+            </w:r>
+            <w:proofErr w:type="spellStart"/>
+            <w:r>
+              <w:rPr>
+                <w:rFonts w:ascii="Calibri" w:eastAsia="Times New Roman" w:hAnsi="Calibri" w:cs="Calibri"/>
+                <w:color w:val="000000"/>
+                <w:sz w:val="20"/>
+                <w:szCs w:val="20"/>
+              </w:rPr>
+              <w:t>mt</w:t>
+            </w:r>
+            <w:proofErr w:type="spellEnd"/>
           </w:p>
         </w:tc>
         <w:tc>
@@ -15973,7 +18585,47 @@
                 <w:sz w:val="20"/>
                 <w:szCs w:val="20"/>
               </w:rPr>
-              <w:t>Harvest density (mt/sqkm)</w:t>
+              <w:t>Harvest density (</w:t>
+            </w:r>
+            <w:proofErr w:type="spellStart"/>
+            <w:r>
+              <w:rPr>
+                <w:rFonts w:ascii="Calibri" w:eastAsia="Times New Roman" w:hAnsi="Calibri" w:cs="Calibri"/>
+                <w:color w:val="000000"/>
+                <w:sz w:val="20"/>
+                <w:szCs w:val="20"/>
+              </w:rPr>
+              <w:t>mt</w:t>
+            </w:r>
+            <w:proofErr w:type="spellEnd"/>
+            <w:r>
+              <w:rPr>
+                <w:rFonts w:ascii="Calibri" w:eastAsia="Times New Roman" w:hAnsi="Calibri" w:cs="Calibri"/>
+                <w:color w:val="000000"/>
+                <w:sz w:val="20"/>
+                <w:szCs w:val="20"/>
+              </w:rPr>
+              <w:t>/</w:t>
+            </w:r>
+            <w:proofErr w:type="spellStart"/>
+            <w:r>
+              <w:rPr>
+                <w:rFonts w:ascii="Calibri" w:eastAsia="Times New Roman" w:hAnsi="Calibri" w:cs="Calibri"/>
+                <w:color w:val="000000"/>
+                <w:sz w:val="20"/>
+                <w:szCs w:val="20"/>
+              </w:rPr>
+              <w:t>sqkm</w:t>
+            </w:r>
+            <w:proofErr w:type="spellEnd"/>
+            <w:r>
+              <w:rPr>
+                <w:rFonts w:ascii="Calibri" w:eastAsia="Times New Roman" w:hAnsi="Calibri" w:cs="Calibri"/>
+                <w:color w:val="000000"/>
+                <w:sz w:val="20"/>
+                <w:szCs w:val="20"/>
+              </w:rPr>
+              <w:t>)</w:t>
             </w:r>
           </w:p>
         </w:tc>
@@ -16322,7 +18974,27 @@
                 <w:sz w:val="20"/>
                 <w:szCs w:val="20"/>
               </w:rPr>
-              <w:t>Time to harvest (yr)</w:t>
+              <w:t>Time to harvest (</w:t>
+            </w:r>
+            <w:proofErr w:type="spellStart"/>
+            <w:r>
+              <w:rPr>
+                <w:rFonts w:ascii="Calibri" w:eastAsia="Times New Roman" w:hAnsi="Calibri" w:cs="Calibri"/>
+                <w:color w:val="000000"/>
+                <w:sz w:val="20"/>
+                <w:szCs w:val="20"/>
+              </w:rPr>
+              <w:t>yr</w:t>
+            </w:r>
+            <w:proofErr w:type="spellEnd"/>
+            <w:r>
+              <w:rPr>
+                <w:rFonts w:ascii="Calibri" w:eastAsia="Times New Roman" w:hAnsi="Calibri" w:cs="Calibri"/>
+                <w:color w:val="000000"/>
+                <w:sz w:val="20"/>
+                <w:szCs w:val="20"/>
+              </w:rPr>
+              <w:t>)</w:t>
             </w:r>
           </w:p>
         </w:tc>
@@ -16544,7 +19216,27 @@
                 <w:sz w:val="20"/>
                 <w:szCs w:val="20"/>
               </w:rPr>
-              <w:t>Annual production (mt)</w:t>
+              <w:t>Annual production (</w:t>
+            </w:r>
+            <w:proofErr w:type="spellStart"/>
+            <w:r>
+              <w:rPr>
+                <w:rFonts w:ascii="Calibri" w:eastAsia="Times New Roman" w:hAnsi="Calibri" w:cs="Calibri"/>
+                <w:color w:val="000000"/>
+                <w:sz w:val="20"/>
+                <w:szCs w:val="20"/>
+              </w:rPr>
+              <w:t>mt</w:t>
+            </w:r>
+            <w:proofErr w:type="spellEnd"/>
+            <w:r>
+              <w:rPr>
+                <w:rFonts w:ascii="Calibri" w:eastAsia="Times New Roman" w:hAnsi="Calibri" w:cs="Calibri"/>
+                <w:color w:val="000000"/>
+                <w:sz w:val="20"/>
+                <w:szCs w:val="20"/>
+              </w:rPr>
+              <w:t>)</w:t>
             </w:r>
           </w:p>
         </w:tc>
@@ -16618,8 +19310,19 @@
                 <w:sz w:val="20"/>
                 <w:szCs w:val="20"/>
               </w:rPr>
-              <w:t>Annual revenues (USD) @ US$2,718/mt</w:t>
-            </w:r>
+              <w:t>Annual revenues (USD) @ US$2,718/</w:t>
+            </w:r>
+            <w:proofErr w:type="spellStart"/>
+            <w:r>
+              <w:rPr>
+                <w:rFonts w:ascii="Calibri" w:eastAsia="Times New Roman" w:hAnsi="Calibri" w:cs="Calibri"/>
+                <w:color w:val="000000"/>
+                <w:sz w:val="20"/>
+                <w:szCs w:val="20"/>
+              </w:rPr>
+              <w:t>mt</w:t>
+            </w:r>
+            <w:proofErr w:type="spellEnd"/>
           </w:p>
         </w:tc>
         <w:tc>
@@ -17191,8 +19894,19 @@
                 <w:sz w:val="20"/>
                 <w:szCs w:val="20"/>
               </w:rPr>
-              <w:t>Number of hours / yr</w:t>
-            </w:r>
+              <w:t xml:space="preserve">Number of hours / </w:t>
+            </w:r>
+            <w:proofErr w:type="spellStart"/>
+            <w:r>
+              <w:rPr>
+                <w:rFonts w:cstheme="minorHAnsi"/>
+                <w:color w:val="000000"/>
+                <w:sz w:val="20"/>
+                <w:szCs w:val="20"/>
+              </w:rPr>
+              <w:t>yr</w:t>
+            </w:r>
+            <w:proofErr w:type="spellEnd"/>
           </w:p>
         </w:tc>
         <w:tc>
@@ -17259,7 +19973,47 @@
                 <w:sz w:val="20"/>
                 <w:szCs w:val="20"/>
               </w:rPr>
-              <w:t>40 hrs / week * 52 weeks = 2080 hrs (also paid for transit time)</w:t>
+              <w:t xml:space="preserve">40 </w:t>
+            </w:r>
+            <w:proofErr w:type="spellStart"/>
+            <w:r>
+              <w:rPr>
+                <w:rFonts w:cstheme="minorHAnsi"/>
+                <w:color w:val="000000"/>
+                <w:sz w:val="20"/>
+                <w:szCs w:val="20"/>
+              </w:rPr>
+              <w:t>hrs</w:t>
+            </w:r>
+            <w:proofErr w:type="spellEnd"/>
+            <w:r>
+              <w:rPr>
+                <w:rFonts w:cstheme="minorHAnsi"/>
+                <w:color w:val="000000"/>
+                <w:sz w:val="20"/>
+                <w:szCs w:val="20"/>
+              </w:rPr>
+              <w:t xml:space="preserve"> / week * 52 weeks = 2080 </w:t>
+            </w:r>
+            <w:proofErr w:type="spellStart"/>
+            <w:r>
+              <w:rPr>
+                <w:rFonts w:cstheme="minorHAnsi"/>
+                <w:color w:val="000000"/>
+                <w:sz w:val="20"/>
+                <w:szCs w:val="20"/>
+              </w:rPr>
+              <w:t>hrs</w:t>
+            </w:r>
+            <w:proofErr w:type="spellEnd"/>
+            <w:r>
+              <w:rPr>
+                <w:rFonts w:cstheme="minorHAnsi"/>
+                <w:color w:val="000000"/>
+                <w:sz w:val="20"/>
+                <w:szCs w:val="20"/>
+              </w:rPr>
+              <w:t xml:space="preserve"> (also paid for transit time)</w:t>
             </w:r>
           </w:p>
         </w:tc>
@@ -17772,8 +20526,39 @@
                 <w:sz w:val="20"/>
                 <w:szCs w:val="20"/>
               </w:rPr>
-              <w:t>1 vessel makes 5 trips/wk, 1 vessel makes 3 trips/wk</w:t>
-            </w:r>
+              <w:t>1 vessel makes 5 trips/</w:t>
+            </w:r>
+            <w:proofErr w:type="spellStart"/>
+            <w:r>
+              <w:rPr>
+                <w:rFonts w:cstheme="minorHAnsi"/>
+                <w:color w:val="000000"/>
+                <w:sz w:val="20"/>
+                <w:szCs w:val="20"/>
+              </w:rPr>
+              <w:t>wk</w:t>
+            </w:r>
+            <w:proofErr w:type="spellEnd"/>
+            <w:r>
+              <w:rPr>
+                <w:rFonts w:cstheme="minorHAnsi"/>
+                <w:color w:val="000000"/>
+                <w:sz w:val="20"/>
+                <w:szCs w:val="20"/>
+              </w:rPr>
+              <w:t>, 1 vessel makes 3 trips/</w:t>
+            </w:r>
+            <w:proofErr w:type="spellStart"/>
+            <w:r>
+              <w:rPr>
+                <w:rFonts w:cstheme="minorHAnsi"/>
+                <w:color w:val="000000"/>
+                <w:sz w:val="20"/>
+                <w:szCs w:val="20"/>
+              </w:rPr>
+              <w:t>wk</w:t>
+            </w:r>
+            <w:proofErr w:type="spellEnd"/>
           </w:p>
         </w:tc>
         <w:tc>
@@ -17846,7 +20631,27 @@
                 <w:sz w:val="20"/>
                 <w:szCs w:val="20"/>
               </w:rPr>
-              <w:t>Vessel speed (km/hr)</w:t>
+              <w:t>Vessel speed (km/</w:t>
+            </w:r>
+            <w:proofErr w:type="spellStart"/>
+            <w:r>
+              <w:rPr>
+                <w:rFonts w:cstheme="minorHAnsi"/>
+                <w:color w:val="000000"/>
+                <w:sz w:val="20"/>
+                <w:szCs w:val="20"/>
+              </w:rPr>
+              <w:t>hr</w:t>
+            </w:r>
+            <w:proofErr w:type="spellEnd"/>
+            <w:r>
+              <w:rPr>
+                <w:rFonts w:cstheme="minorHAnsi"/>
+                <w:color w:val="000000"/>
+                <w:sz w:val="20"/>
+                <w:szCs w:val="20"/>
+              </w:rPr>
+              <w:t>)</w:t>
             </w:r>
           </w:p>
         </w:tc>
@@ -17988,7 +20793,27 @@
                 <w:sz w:val="20"/>
                 <w:szCs w:val="20"/>
               </w:rPr>
-              <w:t>Vessel fuel efficiency (liters/hr)</w:t>
+              <w:t>Vessel fuel efficiency (liters/</w:t>
+            </w:r>
+            <w:proofErr w:type="spellStart"/>
+            <w:r>
+              <w:rPr>
+                <w:rFonts w:cstheme="minorHAnsi"/>
+                <w:color w:val="000000"/>
+                <w:sz w:val="20"/>
+                <w:szCs w:val="20"/>
+              </w:rPr>
+              <w:t>hr</w:t>
+            </w:r>
+            <w:proofErr w:type="spellEnd"/>
+            <w:r>
+              <w:rPr>
+                <w:rFonts w:cstheme="minorHAnsi"/>
+                <w:color w:val="000000"/>
+                <w:sz w:val="20"/>
+                <w:szCs w:val="20"/>
+              </w:rPr>
+              <w:t>)</w:t>
             </w:r>
           </w:p>
         </w:tc>
@@ -18444,7 +21269,21 @@
         <w:rPr>
           <w:rFonts w:cstheme="minorHAnsi"/>
         </w:rPr>
-        <w:t>culture from Rubino 2008.</w:t>
+        <w:t xml:space="preserve">culture from </w:t>
+      </w:r>
+      <w:proofErr w:type="spellStart"/>
+      <w:r>
+        <w:rPr>
+          <w:rFonts w:cstheme="minorHAnsi"/>
+        </w:rPr>
+        <w:t>Rubino</w:t>
+      </w:r>
+      <w:proofErr w:type="spellEnd"/>
+      <w:r>
+        <w:rPr>
+          <w:rFonts w:cstheme="minorHAnsi"/>
+        </w:rPr>
+        <w:t xml:space="preserve"> 2008.</w:t>
       </w:r>
     </w:p>
     <w:p>
@@ -22585,7 +25424,21 @@
         <w:rPr>
           <w:rFonts w:cstheme="minorHAnsi"/>
         </w:rPr>
-        <w:t>culture from Rubino 2008.</w:t>
+        <w:t xml:space="preserve">culture from </w:t>
+      </w:r>
+      <w:proofErr w:type="spellStart"/>
+      <w:r>
+        <w:rPr>
+          <w:rFonts w:cstheme="minorHAnsi"/>
+        </w:rPr>
+        <w:t>Rubino</w:t>
+      </w:r>
+      <w:proofErr w:type="spellEnd"/>
+      <w:r>
+        <w:rPr>
+          <w:rFonts w:cstheme="minorHAnsi"/>
+        </w:rPr>
+        <w:t xml:space="preserve"> 2008.</w:t>
       </w:r>
     </w:p>
     <w:p>
@@ -24776,7 +27629,27 @@
           <w:sz w:val="20"/>
           <w:szCs w:val="20"/>
         </w:rPr>
-        <w:t xml:space="preserve"> Includes stripper/declumper/grader and continuous socking machine </w:t>
+        <w:t xml:space="preserve"> Includes stripper/</w:t>
+      </w:r>
+      <w:proofErr w:type="spellStart"/>
+      <w:r>
+        <w:rPr>
+          <w:rFonts w:cstheme="minorHAnsi"/>
+          <w:color w:val="000000"/>
+          <w:sz w:val="20"/>
+          <w:szCs w:val="20"/>
+        </w:rPr>
+        <w:t>declumper</w:t>
+      </w:r>
+      <w:proofErr w:type="spellEnd"/>
+      <w:r>
+        <w:rPr>
+          <w:rFonts w:cstheme="minorHAnsi"/>
+          <w:color w:val="000000"/>
+          <w:sz w:val="20"/>
+          <w:szCs w:val="20"/>
+        </w:rPr>
+        <w:t xml:space="preserve">/grader and continuous socking machine </w:t>
       </w:r>
     </w:p>
     <w:p>

</xml_diff>